<commit_message>
Přidána první část kapitoly 1, použití citace
</commit_message>
<xml_diff>
--- a/semestralni_prace_powerpoint_rojka.docx
+++ b/semestralni_prace_powerpoint_rojka.docx
@@ -482,7 +482,7 @@
           <w:sz w:val="28"/>
           <w:szCs w:val="28"/>
         </w:rPr>
-        <w:t>29. 10. 2025</w:t>
+        <w:t>09. 11. 2025</w:t>
       </w:r>
       <w:r>
         <w:rPr>
@@ -516,190 +516,6 @@
     </w:p>
     <w:p>
       <w:pPr>
-        <w:spacing w:after="180"/>
-        <w:rPr>
-          <w:color w:val="0070C0"/>
-        </w:rPr>
-      </w:pPr>
-      <w:r>
-        <w:rPr>
-          <w:color w:val="0070C0"/>
-        </w:rPr>
-        <w:t xml:space="preserve">Do Obsahu </w:t>
-      </w:r>
-      <w:r>
-        <w:rPr>
-          <w:color w:val="0070C0"/>
-        </w:rPr>
-        <w:t xml:space="preserve">jsou </w:t>
-      </w:r>
-      <w:r>
-        <w:rPr>
-          <w:color w:val="0070C0"/>
-        </w:rPr>
-        <w:t>z</w:t>
-      </w:r>
-      <w:r>
-        <w:rPr>
-          <w:color w:val="0070C0"/>
-        </w:rPr>
-        <w:t xml:space="preserve">ahrnuty všechny seznamy, kapitoly </w:t>
-      </w:r>
-      <w:r>
-        <w:rPr>
-          <w:color w:val="0070C0"/>
-        </w:rPr>
-        <w:t>a</w:t>
-      </w:r>
-      <w:r>
-        <w:rPr>
-          <w:color w:val="0070C0"/>
-        </w:rPr>
-        <w:t> </w:t>
-      </w:r>
-      <w:r>
-        <w:rPr>
-          <w:color w:val="0070C0"/>
-        </w:rPr>
-        <w:t>podkapitoly,</w:t>
-      </w:r>
-      <w:r>
-        <w:rPr>
-          <w:color w:val="0070C0"/>
-        </w:rPr>
-        <w:t xml:space="preserve"> </w:t>
-      </w:r>
-      <w:r>
-        <w:rPr>
-          <w:color w:val="0070C0"/>
-        </w:rPr>
-        <w:t xml:space="preserve">přílohová část; </w:t>
-      </w:r>
-      <w:r>
-        <w:rPr>
-          <w:color w:val="0070C0"/>
-        </w:rPr>
-        <w:t xml:space="preserve">Obsah </w:t>
-      </w:r>
-      <w:r>
-        <w:rPr>
-          <w:color w:val="0070C0"/>
-        </w:rPr>
-        <w:t xml:space="preserve">neobsahuje „sám sebe“ </w:t>
-      </w:r>
-      <w:r>
-        <w:rPr>
-          <w:color w:val="0070C0"/>
-        </w:rPr>
-        <w:t>a</w:t>
-      </w:r>
-      <w:r>
-        <w:rPr>
-          <w:color w:val="0070C0"/>
-        </w:rPr>
-        <w:t> </w:t>
-      </w:r>
-      <w:r>
-        <w:rPr>
-          <w:color w:val="0070C0"/>
-        </w:rPr>
-        <w:t>první strany práce před</w:t>
-      </w:r>
-      <w:r>
-        <w:rPr>
-          <w:color w:val="0070C0"/>
-        </w:rPr>
-        <w:t xml:space="preserve"> </w:t>
-      </w:r>
-      <w:r>
-        <w:rPr>
-          <w:color w:val="0070C0"/>
-        </w:rPr>
-        <w:t>samotným obsahem.</w:t>
-      </w:r>
-      <w:r>
-        <w:rPr>
-          <w:color w:val="0070C0"/>
-        </w:rPr>
-        <w:t xml:space="preserve"> V obsahu zobrazte pouze nadpisy prvních dvou úrovní.</w:t>
-      </w:r>
-    </w:p>
-    <w:p>
-      <w:r>
-        <w:rPr>
-          <w:color w:val="0070C0"/>
-        </w:rPr>
-        <w:t>Aktualizaci obsahu provedete</w:t>
-      </w:r>
-      <w:r>
-        <w:rPr>
-          <w:color w:val="0070C0"/>
-        </w:rPr>
-        <w:t xml:space="preserve"> </w:t>
-      </w:r>
-      <w:r>
-        <w:rPr>
-          <w:color w:val="0070C0"/>
-        </w:rPr>
-        <w:t>klávesu F9</w:t>
-      </w:r>
-      <w:r>
-        <w:rPr>
-          <w:color w:val="0070C0"/>
-        </w:rPr>
-        <w:t xml:space="preserve"> po umístění kurzoru</w:t>
-      </w:r>
-      <w:r>
-        <w:rPr>
-          <w:color w:val="0070C0"/>
-        </w:rPr>
-        <w:t xml:space="preserve"> </w:t>
-      </w:r>
-      <w:r>
-        <w:rPr>
-          <w:color w:val="0070C0"/>
-        </w:rPr>
-        <w:t>do</w:t>
-      </w:r>
-      <w:r>
-        <w:rPr>
-          <w:color w:val="0070C0"/>
-        </w:rPr>
-        <w:t xml:space="preserve"> text</w:t>
-      </w:r>
-      <w:r>
-        <w:rPr>
-          <w:color w:val="0070C0"/>
-        </w:rPr>
-        <w:t>u</w:t>
-      </w:r>
-      <w:r>
-        <w:rPr>
-          <w:color w:val="0070C0"/>
-        </w:rPr>
-        <w:t xml:space="preserve"> </w:t>
-      </w:r>
-      <w:r>
-        <w:rPr>
-          <w:color w:val="0070C0"/>
-        </w:rPr>
-        <w:t>O</w:t>
-      </w:r>
-      <w:r>
-        <w:rPr>
-          <w:color w:val="0070C0"/>
-        </w:rPr>
-        <w:t>bsahu</w:t>
-      </w:r>
-      <w:r>
-        <w:rPr>
-          <w:color w:val="0070C0"/>
-        </w:rPr>
-        <w:t>.</w:t>
-      </w:r>
-    </w:p>
-    <w:p>
-      <w:pPr>
         <w:pStyle w:val="Obsah1"/>
         <w:tabs>
           <w:tab w:val="right" w:leader="dot" w:pos="9062"/>
@@ -708,7 +524,11 @@
           <w:rFonts w:eastAsiaTheme="minorEastAsia"/>
           <w:b w:val="0"/>
           <w:noProof/>
+          <w:kern w:val="2"/>
+          <w:sz w:val="24"/>
+          <w:szCs w:val="24"/>
           <w:lang w:eastAsia="cs-CZ"/>
+          <w14:ligatures w14:val="standardContextual"/>
         </w:rPr>
       </w:pPr>
       <w:r>
@@ -720,7 +540,7 @@
       <w:r>
         <w:fldChar w:fldCharType="separate"/>
       </w:r>
-      <w:hyperlink w:anchor="_Toc105128896" w:history="1">
+      <w:hyperlink w:anchor="_Toc213619585" w:history="1">
         <w:r>
           <w:rPr>
             <w:rStyle w:val="Hypertextovodkaz"/>
@@ -747,7 +567,7 @@
             <w:noProof/>
             <w:webHidden/>
           </w:rPr>
-          <w:instrText xml:space="preserve"> PAGEREF _Toc105128896 \h </w:instrText>
+          <w:instrText xml:space="preserve"> PAGEREF _Toc213619585 \h </w:instrText>
         </w:r>
         <w:r>
           <w:rPr>
@@ -788,10 +608,14 @@
           <w:rFonts w:eastAsiaTheme="minorEastAsia"/>
           <w:b w:val="0"/>
           <w:noProof/>
+          <w:kern w:val="2"/>
+          <w:sz w:val="24"/>
+          <w:szCs w:val="24"/>
           <w:lang w:eastAsia="cs-CZ"/>
-        </w:rPr>
-      </w:pPr>
-      <w:hyperlink w:anchor="_Toc105128897" w:history="1">
+          <w14:ligatures w14:val="standardContextual"/>
+        </w:rPr>
+      </w:pPr>
+      <w:hyperlink w:anchor="_Toc213619586" w:history="1">
         <w:r>
           <w:rPr>
             <w:rStyle w:val="Hypertextovodkaz"/>
@@ -818,7 +642,7 @@
             <w:noProof/>
             <w:webHidden/>
           </w:rPr>
-          <w:instrText xml:space="preserve"> PAGEREF _Toc105128897 \h </w:instrText>
+          <w:instrText xml:space="preserve"> PAGEREF _Toc213619586 \h </w:instrText>
         </w:r>
         <w:r>
           <w:rPr>
@@ -859,10 +683,14 @@
           <w:rFonts w:eastAsiaTheme="minorEastAsia"/>
           <w:b w:val="0"/>
           <w:noProof/>
+          <w:kern w:val="2"/>
+          <w:sz w:val="24"/>
+          <w:szCs w:val="24"/>
           <w:lang w:eastAsia="cs-CZ"/>
-        </w:rPr>
-      </w:pPr>
-      <w:hyperlink w:anchor="_Toc105128898" w:history="1">
+          <w14:ligatures w14:val="standardContextual"/>
+        </w:rPr>
+      </w:pPr>
+      <w:hyperlink w:anchor="_Toc213619587" w:history="1">
         <w:r>
           <w:rPr>
             <w:rStyle w:val="Hypertextovodkaz"/>
@@ -889,7 +717,7 @@
             <w:noProof/>
             <w:webHidden/>
           </w:rPr>
-          <w:instrText xml:space="preserve"> PAGEREF _Toc105128898 \h </w:instrText>
+          <w:instrText xml:space="preserve"> PAGEREF _Toc213619587 \h </w:instrText>
         </w:r>
         <w:r>
           <w:rPr>
@@ -930,10 +758,14 @@
           <w:rFonts w:eastAsiaTheme="minorEastAsia"/>
           <w:b w:val="0"/>
           <w:noProof/>
+          <w:kern w:val="2"/>
+          <w:sz w:val="24"/>
+          <w:szCs w:val="24"/>
           <w:lang w:eastAsia="cs-CZ"/>
-        </w:rPr>
-      </w:pPr>
-      <w:hyperlink w:anchor="_Toc105128899" w:history="1">
+          <w14:ligatures w14:val="standardContextual"/>
+        </w:rPr>
+      </w:pPr>
+      <w:hyperlink w:anchor="_Toc213619588" w:history="1">
         <w:r>
           <w:rPr>
             <w:rStyle w:val="Hypertextovodkaz"/>
@@ -960,7 +792,7 @@
             <w:noProof/>
             <w:webHidden/>
           </w:rPr>
-          <w:instrText xml:space="preserve"> PAGEREF _Toc105128899 \h </w:instrText>
+          <w:instrText xml:space="preserve"> PAGEREF _Toc213619588 \h </w:instrText>
         </w:r>
         <w:r>
           <w:rPr>
@@ -1002,10 +834,14 @@
           <w:rFonts w:eastAsiaTheme="minorEastAsia"/>
           <w:b w:val="0"/>
           <w:noProof/>
+          <w:kern w:val="2"/>
+          <w:sz w:val="24"/>
+          <w:szCs w:val="24"/>
           <w:lang w:eastAsia="cs-CZ"/>
-        </w:rPr>
-      </w:pPr>
-      <w:hyperlink w:anchor="_Toc105128900" w:history="1">
+          <w14:ligatures w14:val="standardContextual"/>
+        </w:rPr>
+      </w:pPr>
+      <w:hyperlink w:anchor="_Toc213619589" w:history="1">
         <w:r>
           <w:rPr>
             <w:rStyle w:val="Hypertextovodkaz"/>
@@ -1018,7 +854,11 @@
             <w:rFonts w:eastAsiaTheme="minorEastAsia"/>
             <w:b w:val="0"/>
             <w:noProof/>
+            <w:kern w:val="2"/>
+            <w:sz w:val="24"/>
+            <w:szCs w:val="24"/>
             <w:lang w:eastAsia="cs-CZ"/>
+            <w14:ligatures w14:val="standardContextual"/>
           </w:rPr>
           <w:tab/>
         </w:r>
@@ -1027,7 +867,7 @@
             <w:rStyle w:val="Hypertextovodkaz"/>
             <w:noProof/>
           </w:rPr>
-          <w:t>Název první kapitoly</w:t>
+          <w:t>Prezentační software</w:t>
         </w:r>
         <w:r>
           <w:rPr>
@@ -1048,7 +888,7 @@
             <w:noProof/>
             <w:webHidden/>
           </w:rPr>
-          <w:instrText xml:space="preserve"> PAGEREF _Toc105128900 \h </w:instrText>
+          <w:instrText xml:space="preserve"> PAGEREF _Toc213619589 \h </w:instrText>
         </w:r>
         <w:r>
           <w:rPr>
@@ -1083,16 +923,20 @@
       <w:pPr>
         <w:pStyle w:val="Obsah2"/>
         <w:tabs>
-          <w:tab w:val="left" w:pos="880"/>
+          <w:tab w:val="left" w:pos="960"/>
           <w:tab w:val="right" w:leader="dot" w:pos="9062"/>
         </w:tabs>
         <w:rPr>
           <w:rFonts w:eastAsiaTheme="minorEastAsia"/>
           <w:noProof/>
+          <w:kern w:val="2"/>
+          <w:sz w:val="24"/>
+          <w:szCs w:val="24"/>
           <w:lang w:eastAsia="cs-CZ"/>
-        </w:rPr>
-      </w:pPr>
-      <w:hyperlink w:anchor="_Toc105128901" w:history="1">
+          <w14:ligatures w14:val="standardContextual"/>
+        </w:rPr>
+      </w:pPr>
+      <w:hyperlink w:anchor="_Toc213619590" w:history="1">
         <w:r>
           <w:rPr>
             <w:rStyle w:val="Hypertextovodkaz"/>
@@ -1104,7 +948,11 @@
           <w:rPr>
             <w:rFonts w:eastAsiaTheme="minorEastAsia"/>
             <w:noProof/>
+            <w:kern w:val="2"/>
+            <w:sz w:val="24"/>
+            <w:szCs w:val="24"/>
             <w:lang w:eastAsia="cs-CZ"/>
+            <w14:ligatures w14:val="standardContextual"/>
           </w:rPr>
           <w:tab/>
         </w:r>
@@ -1113,7 +961,7 @@
             <w:rStyle w:val="Hypertextovodkaz"/>
             <w:noProof/>
           </w:rPr>
-          <w:t>Název první podkapitoly</w:t>
+          <w:t>Přehled konkrétních nástrojů</w:t>
         </w:r>
         <w:r>
           <w:rPr>
@@ -1134,7 +982,7 @@
             <w:noProof/>
             <w:webHidden/>
           </w:rPr>
-          <w:instrText xml:space="preserve"> PAGEREF _Toc105128901 \h </w:instrText>
+          <w:instrText xml:space="preserve"> PAGEREF _Toc213619590 \h </w:instrText>
         </w:r>
         <w:r>
           <w:rPr>
@@ -1169,16 +1017,20 @@
       <w:pPr>
         <w:pStyle w:val="Obsah2"/>
         <w:tabs>
-          <w:tab w:val="left" w:pos="880"/>
+          <w:tab w:val="left" w:pos="960"/>
           <w:tab w:val="right" w:leader="dot" w:pos="9062"/>
         </w:tabs>
         <w:rPr>
           <w:rFonts w:eastAsiaTheme="minorEastAsia"/>
           <w:noProof/>
+          <w:kern w:val="2"/>
+          <w:sz w:val="24"/>
+          <w:szCs w:val="24"/>
           <w:lang w:eastAsia="cs-CZ"/>
-        </w:rPr>
-      </w:pPr>
-      <w:hyperlink w:anchor="_Toc105128902" w:history="1">
+          <w14:ligatures w14:val="standardContextual"/>
+        </w:rPr>
+      </w:pPr>
+      <w:hyperlink w:anchor="_Toc213619591" w:history="1">
         <w:r>
           <w:rPr>
             <w:rStyle w:val="Hypertextovodkaz"/>
@@ -1190,7 +1042,11 @@
           <w:rPr>
             <w:rFonts w:eastAsiaTheme="minorEastAsia"/>
             <w:noProof/>
+            <w:kern w:val="2"/>
+            <w:sz w:val="24"/>
+            <w:szCs w:val="24"/>
             <w:lang w:eastAsia="cs-CZ"/>
+            <w14:ligatures w14:val="standardContextual"/>
           </w:rPr>
           <w:tab/>
         </w:r>
@@ -1220,7 +1076,7 @@
             <w:noProof/>
             <w:webHidden/>
           </w:rPr>
-          <w:instrText xml:space="preserve"> PAGEREF _Toc105128902 \h </w:instrText>
+          <w:instrText xml:space="preserve"> PAGEREF _Toc213619591 \h </w:instrText>
         </w:r>
         <w:r>
           <w:rPr>
@@ -1255,16 +1111,20 @@
       <w:pPr>
         <w:pStyle w:val="Obsah2"/>
         <w:tabs>
-          <w:tab w:val="left" w:pos="880"/>
+          <w:tab w:val="left" w:pos="960"/>
           <w:tab w:val="right" w:leader="dot" w:pos="9062"/>
         </w:tabs>
         <w:rPr>
           <w:rFonts w:eastAsiaTheme="minorEastAsia"/>
           <w:noProof/>
+          <w:kern w:val="2"/>
+          <w:sz w:val="24"/>
+          <w:szCs w:val="24"/>
           <w:lang w:eastAsia="cs-CZ"/>
-        </w:rPr>
-      </w:pPr>
-      <w:hyperlink w:anchor="_Toc105128903" w:history="1">
+          <w14:ligatures w14:val="standardContextual"/>
+        </w:rPr>
+      </w:pPr>
+      <w:hyperlink w:anchor="_Toc213619592" w:history="1">
         <w:r>
           <w:rPr>
             <w:rStyle w:val="Hypertextovodkaz"/>
@@ -1276,7 +1136,11 @@
           <w:rPr>
             <w:rFonts w:eastAsiaTheme="minorEastAsia"/>
             <w:noProof/>
+            <w:kern w:val="2"/>
+            <w:sz w:val="24"/>
+            <w:szCs w:val="24"/>
             <w:lang w:eastAsia="cs-CZ"/>
+            <w14:ligatures w14:val="standardContextual"/>
           </w:rPr>
           <w:tab/>
         </w:r>
@@ -1306,7 +1170,7 @@
             <w:noProof/>
             <w:webHidden/>
           </w:rPr>
-          <w:instrText xml:space="preserve"> PAGEREF _Toc105128903 \h </w:instrText>
+          <w:instrText xml:space="preserve"> PAGEREF _Toc213619592 \h </w:instrText>
         </w:r>
         <w:r>
           <w:rPr>
@@ -1326,7 +1190,7 @@
             <w:noProof/>
             <w:webHidden/>
           </w:rPr>
-          <w:t>5</w:t>
+          <w:t>6</w:t>
         </w:r>
         <w:r>
           <w:rPr>
@@ -1348,10 +1212,14 @@
           <w:rFonts w:eastAsiaTheme="minorEastAsia"/>
           <w:b w:val="0"/>
           <w:noProof/>
+          <w:kern w:val="2"/>
+          <w:sz w:val="24"/>
+          <w:szCs w:val="24"/>
           <w:lang w:eastAsia="cs-CZ"/>
-        </w:rPr>
-      </w:pPr>
-      <w:hyperlink w:anchor="_Toc105128904" w:history="1">
+          <w14:ligatures w14:val="standardContextual"/>
+        </w:rPr>
+      </w:pPr>
+      <w:hyperlink w:anchor="_Toc213619593" w:history="1">
         <w:r>
           <w:rPr>
             <w:rStyle w:val="Hypertextovodkaz"/>
@@ -1364,7 +1232,11 @@
             <w:rFonts w:eastAsiaTheme="minorEastAsia"/>
             <w:b w:val="0"/>
             <w:noProof/>
+            <w:kern w:val="2"/>
+            <w:sz w:val="24"/>
+            <w:szCs w:val="24"/>
             <w:lang w:eastAsia="cs-CZ"/>
+            <w14:ligatures w14:val="standardContextual"/>
           </w:rPr>
           <w:tab/>
         </w:r>
@@ -1394,7 +1266,7 @@
             <w:noProof/>
             <w:webHidden/>
           </w:rPr>
-          <w:instrText xml:space="preserve"> PAGEREF _Toc105128904 \h </w:instrText>
+          <w:instrText xml:space="preserve"> PAGEREF _Toc213619593 \h </w:instrText>
         </w:r>
         <w:r>
           <w:rPr>
@@ -1429,16 +1301,20 @@
       <w:pPr>
         <w:pStyle w:val="Obsah2"/>
         <w:tabs>
-          <w:tab w:val="left" w:pos="880"/>
+          <w:tab w:val="left" w:pos="960"/>
           <w:tab w:val="right" w:leader="dot" w:pos="9062"/>
         </w:tabs>
         <w:rPr>
           <w:rFonts w:eastAsiaTheme="minorEastAsia"/>
           <w:noProof/>
+          <w:kern w:val="2"/>
+          <w:sz w:val="24"/>
+          <w:szCs w:val="24"/>
           <w:lang w:eastAsia="cs-CZ"/>
-        </w:rPr>
-      </w:pPr>
-      <w:hyperlink w:anchor="_Toc105128905" w:history="1">
+          <w14:ligatures w14:val="standardContextual"/>
+        </w:rPr>
+      </w:pPr>
+      <w:hyperlink w:anchor="_Toc213619594" w:history="1">
         <w:r>
           <w:rPr>
             <w:rStyle w:val="Hypertextovodkaz"/>
@@ -1450,7 +1326,11 @@
           <w:rPr>
             <w:rFonts w:eastAsiaTheme="minorEastAsia"/>
             <w:noProof/>
+            <w:kern w:val="2"/>
+            <w:sz w:val="24"/>
+            <w:szCs w:val="24"/>
             <w:lang w:eastAsia="cs-CZ"/>
+            <w14:ligatures w14:val="standardContextual"/>
           </w:rPr>
           <w:tab/>
         </w:r>
@@ -1480,7 +1360,7 @@
             <w:noProof/>
             <w:webHidden/>
           </w:rPr>
-          <w:instrText xml:space="preserve"> PAGEREF _Toc105128905 \h </w:instrText>
+          <w:instrText xml:space="preserve"> PAGEREF _Toc213619594 \h </w:instrText>
         </w:r>
         <w:r>
           <w:rPr>
@@ -1515,16 +1395,20 @@
       <w:pPr>
         <w:pStyle w:val="Obsah2"/>
         <w:tabs>
-          <w:tab w:val="left" w:pos="880"/>
+          <w:tab w:val="left" w:pos="960"/>
           <w:tab w:val="right" w:leader="dot" w:pos="9062"/>
         </w:tabs>
         <w:rPr>
           <w:rFonts w:eastAsiaTheme="minorEastAsia"/>
           <w:noProof/>
+          <w:kern w:val="2"/>
+          <w:sz w:val="24"/>
+          <w:szCs w:val="24"/>
           <w:lang w:eastAsia="cs-CZ"/>
-        </w:rPr>
-      </w:pPr>
-      <w:hyperlink w:anchor="_Toc105128906" w:history="1">
+          <w14:ligatures w14:val="standardContextual"/>
+        </w:rPr>
+      </w:pPr>
+      <w:hyperlink w:anchor="_Toc213619595" w:history="1">
         <w:r>
           <w:rPr>
             <w:rStyle w:val="Hypertextovodkaz"/>
@@ -1536,7 +1420,11 @@
           <w:rPr>
             <w:rFonts w:eastAsiaTheme="minorEastAsia"/>
             <w:noProof/>
+            <w:kern w:val="2"/>
+            <w:sz w:val="24"/>
+            <w:szCs w:val="24"/>
             <w:lang w:eastAsia="cs-CZ"/>
+            <w14:ligatures w14:val="standardContextual"/>
           </w:rPr>
           <w:tab/>
         </w:r>
@@ -1566,7 +1454,7 @@
             <w:noProof/>
             <w:webHidden/>
           </w:rPr>
-          <w:instrText xml:space="preserve"> PAGEREF _Toc105128906 \h </w:instrText>
+          <w:instrText xml:space="preserve"> PAGEREF _Toc213619595 \h </w:instrText>
         </w:r>
         <w:r>
           <w:rPr>
@@ -1586,7 +1474,7 @@
             <w:noProof/>
             <w:webHidden/>
           </w:rPr>
-          <w:t>6</w:t>
+          <w:t>7</w:t>
         </w:r>
         <w:r>
           <w:rPr>
@@ -1601,16 +1489,20 @@
       <w:pPr>
         <w:pStyle w:val="Obsah2"/>
         <w:tabs>
-          <w:tab w:val="left" w:pos="880"/>
+          <w:tab w:val="left" w:pos="960"/>
           <w:tab w:val="right" w:leader="dot" w:pos="9062"/>
         </w:tabs>
         <w:rPr>
           <w:rFonts w:eastAsiaTheme="minorEastAsia"/>
           <w:noProof/>
+          <w:kern w:val="2"/>
+          <w:sz w:val="24"/>
+          <w:szCs w:val="24"/>
           <w:lang w:eastAsia="cs-CZ"/>
-        </w:rPr>
-      </w:pPr>
-      <w:hyperlink w:anchor="_Toc105128907" w:history="1">
+          <w14:ligatures w14:val="standardContextual"/>
+        </w:rPr>
+      </w:pPr>
+      <w:hyperlink w:anchor="_Toc213619596" w:history="1">
         <w:r>
           <w:rPr>
             <w:rStyle w:val="Hypertextovodkaz"/>
@@ -1622,7 +1514,11 @@
           <w:rPr>
             <w:rFonts w:eastAsiaTheme="minorEastAsia"/>
             <w:noProof/>
+            <w:kern w:val="2"/>
+            <w:sz w:val="24"/>
+            <w:szCs w:val="24"/>
             <w:lang w:eastAsia="cs-CZ"/>
+            <w14:ligatures w14:val="standardContextual"/>
           </w:rPr>
           <w:tab/>
         </w:r>
@@ -1652,7 +1548,7 @@
             <w:noProof/>
             <w:webHidden/>
           </w:rPr>
-          <w:instrText xml:space="preserve"> PAGEREF _Toc105128907 \h </w:instrText>
+          <w:instrText xml:space="preserve"> PAGEREF _Toc213619596 \h </w:instrText>
         </w:r>
         <w:r>
           <w:rPr>
@@ -1672,7 +1568,7 @@
             <w:noProof/>
             <w:webHidden/>
           </w:rPr>
-          <w:t>6</w:t>
+          <w:t>7</w:t>
         </w:r>
         <w:r>
           <w:rPr>
@@ -1687,16 +1583,20 @@
       <w:pPr>
         <w:pStyle w:val="Obsah2"/>
         <w:tabs>
-          <w:tab w:val="left" w:pos="880"/>
+          <w:tab w:val="left" w:pos="960"/>
           <w:tab w:val="right" w:leader="dot" w:pos="9062"/>
         </w:tabs>
         <w:rPr>
           <w:rFonts w:eastAsiaTheme="minorEastAsia"/>
           <w:noProof/>
+          <w:kern w:val="2"/>
+          <w:sz w:val="24"/>
+          <w:szCs w:val="24"/>
           <w:lang w:eastAsia="cs-CZ"/>
-        </w:rPr>
-      </w:pPr>
-      <w:hyperlink w:anchor="_Toc105128908" w:history="1">
+          <w14:ligatures w14:val="standardContextual"/>
+        </w:rPr>
+      </w:pPr>
+      <w:hyperlink w:anchor="_Toc213619597" w:history="1">
         <w:r>
           <w:rPr>
             <w:rStyle w:val="Hypertextovodkaz"/>
@@ -1708,7 +1608,11 @@
           <w:rPr>
             <w:rFonts w:eastAsiaTheme="minorEastAsia"/>
             <w:noProof/>
+            <w:kern w:val="2"/>
+            <w:sz w:val="24"/>
+            <w:szCs w:val="24"/>
             <w:lang w:eastAsia="cs-CZ"/>
+            <w14:ligatures w14:val="standardContextual"/>
           </w:rPr>
           <w:tab/>
         </w:r>
@@ -1738,7 +1642,7 @@
             <w:noProof/>
             <w:webHidden/>
           </w:rPr>
-          <w:instrText xml:space="preserve"> PAGEREF _Toc105128908 \h </w:instrText>
+          <w:instrText xml:space="preserve"> PAGEREF _Toc213619597 \h </w:instrText>
         </w:r>
         <w:r>
           <w:rPr>
@@ -1773,16 +1677,20 @@
       <w:pPr>
         <w:pStyle w:val="Obsah2"/>
         <w:tabs>
-          <w:tab w:val="left" w:pos="880"/>
+          <w:tab w:val="left" w:pos="960"/>
           <w:tab w:val="right" w:leader="dot" w:pos="9062"/>
         </w:tabs>
         <w:rPr>
           <w:rFonts w:eastAsiaTheme="minorEastAsia"/>
           <w:noProof/>
+          <w:kern w:val="2"/>
+          <w:sz w:val="24"/>
+          <w:szCs w:val="24"/>
           <w:lang w:eastAsia="cs-CZ"/>
-        </w:rPr>
-      </w:pPr>
-      <w:hyperlink w:anchor="_Toc105128909" w:history="1">
+          <w14:ligatures w14:val="standardContextual"/>
+        </w:rPr>
+      </w:pPr>
+      <w:hyperlink w:anchor="_Toc213619598" w:history="1">
         <w:r>
           <w:rPr>
             <w:rStyle w:val="Hypertextovodkaz"/>
@@ -1794,7 +1702,11 @@
           <w:rPr>
             <w:rFonts w:eastAsiaTheme="minorEastAsia"/>
             <w:noProof/>
+            <w:kern w:val="2"/>
+            <w:sz w:val="24"/>
+            <w:szCs w:val="24"/>
             <w:lang w:eastAsia="cs-CZ"/>
+            <w14:ligatures w14:val="standardContextual"/>
           </w:rPr>
           <w:tab/>
         </w:r>
@@ -1824,7 +1736,7 @@
             <w:noProof/>
             <w:webHidden/>
           </w:rPr>
-          <w:instrText xml:space="preserve"> PAGEREF _Toc105128909 \h </w:instrText>
+          <w:instrText xml:space="preserve"> PAGEREF _Toc213619598 \h </w:instrText>
         </w:r>
         <w:r>
           <w:rPr>
@@ -1844,7 +1756,7 @@
             <w:noProof/>
             <w:webHidden/>
           </w:rPr>
-          <w:t>7</w:t>
+          <w:t>8</w:t>
         </w:r>
         <w:r>
           <w:rPr>
@@ -1865,10 +1777,14 @@
           <w:rFonts w:eastAsiaTheme="minorEastAsia"/>
           <w:b w:val="0"/>
           <w:noProof/>
+          <w:kern w:val="2"/>
+          <w:sz w:val="24"/>
+          <w:szCs w:val="24"/>
           <w:lang w:eastAsia="cs-CZ"/>
-        </w:rPr>
-      </w:pPr>
-      <w:hyperlink w:anchor="_Toc105128910" w:history="1">
+          <w14:ligatures w14:val="standardContextual"/>
+        </w:rPr>
+      </w:pPr>
+      <w:hyperlink w:anchor="_Toc213619599" w:history="1">
         <w:r>
           <w:rPr>
             <w:rStyle w:val="Hypertextovodkaz"/>
@@ -1895,7 +1811,7 @@
             <w:noProof/>
             <w:webHidden/>
           </w:rPr>
-          <w:instrText xml:space="preserve"> PAGEREF _Toc105128910 \h </w:instrText>
+          <w:instrText xml:space="preserve"> PAGEREF _Toc213619599 \h </w:instrText>
         </w:r>
         <w:r>
           <w:rPr>
@@ -1915,7 +1831,7 @@
             <w:noProof/>
             <w:webHidden/>
           </w:rPr>
-          <w:t>8</w:t>
+          <w:t>9</w:t>
         </w:r>
         <w:r>
           <w:rPr>
@@ -1936,10 +1852,14 @@
           <w:rFonts w:eastAsiaTheme="minorEastAsia"/>
           <w:b w:val="0"/>
           <w:noProof/>
+          <w:kern w:val="2"/>
+          <w:sz w:val="24"/>
+          <w:szCs w:val="24"/>
           <w:lang w:eastAsia="cs-CZ"/>
-        </w:rPr>
-      </w:pPr>
-      <w:hyperlink w:anchor="_Toc105128911" w:history="1">
+          <w14:ligatures w14:val="standardContextual"/>
+        </w:rPr>
+      </w:pPr>
+      <w:hyperlink w:anchor="_Toc213619600" w:history="1">
         <w:r>
           <w:rPr>
             <w:rStyle w:val="Hypertextovodkaz"/>
@@ -1966,7 +1886,7 @@
             <w:noProof/>
             <w:webHidden/>
           </w:rPr>
-          <w:instrText xml:space="preserve"> PAGEREF _Toc105128911 \h </w:instrText>
+          <w:instrText xml:space="preserve"> PAGEREF _Toc213619600 \h </w:instrText>
         </w:r>
         <w:r>
           <w:rPr>
@@ -1986,7 +1906,7 @@
             <w:noProof/>
             <w:webHidden/>
           </w:rPr>
-          <w:t>9</w:t>
+          <w:t>10</w:t>
         </w:r>
         <w:r>
           <w:rPr>
@@ -2007,10 +1927,14 @@
           <w:rFonts w:eastAsiaTheme="minorEastAsia"/>
           <w:b w:val="0"/>
           <w:noProof/>
+          <w:kern w:val="2"/>
+          <w:sz w:val="24"/>
+          <w:szCs w:val="24"/>
           <w:lang w:eastAsia="cs-CZ"/>
-        </w:rPr>
-      </w:pPr>
-      <w:hyperlink w:anchor="_Toc105128912" w:history="1">
+          <w14:ligatures w14:val="standardContextual"/>
+        </w:rPr>
+      </w:pPr>
+      <w:hyperlink w:anchor="_Toc213619601" w:history="1">
         <w:r>
           <w:rPr>
             <w:rStyle w:val="Hypertextovodkaz"/>
@@ -2037,7 +1961,7 @@
             <w:noProof/>
             <w:webHidden/>
           </w:rPr>
-          <w:instrText xml:space="preserve"> PAGEREF _Toc105128912 \h </w:instrText>
+          <w:instrText xml:space="preserve"> PAGEREF _Toc213619601 \h </w:instrText>
         </w:r>
         <w:r>
           <w:rPr>
@@ -2057,7 +1981,7 @@
             <w:noProof/>
             <w:webHidden/>
           </w:rPr>
-          <w:t>10</w:t>
+          <w:t>11</w:t>
         </w:r>
         <w:r>
           <w:rPr>
@@ -2101,7 +2025,7 @@
           <w:numId w:val="0"/>
         </w:numPr>
       </w:pPr>
-      <w:bookmarkStart w:id="0" w:name="_Toc105128896"/>
+      <w:bookmarkStart w:id="0" w:name="_Toc213619585"/>
       <w:r>
         <w:lastRenderedPageBreak/>
         <w:t>Seznam obrázků</w:t>
@@ -2302,7 +2226,7 @@
         </w:numPr>
         <w:ind w:left="431" w:hanging="431"/>
       </w:pPr>
-      <w:bookmarkStart w:id="1" w:name="_Toc105128897"/>
+      <w:bookmarkStart w:id="1" w:name="_Toc213619586"/>
       <w:r>
         <w:t>Seznam tabulek</w:t>
       </w:r>
@@ -2494,43 +2418,11 @@
         </w:numPr>
         <w:ind w:left="431" w:hanging="431"/>
       </w:pPr>
-      <w:bookmarkStart w:id="2" w:name="_Toc105128898"/>
+      <w:bookmarkStart w:id="2" w:name="_Toc213619587"/>
       <w:r>
         <w:t>Seznam zkratek</w:t>
       </w:r>
       <w:bookmarkEnd w:id="2"/>
-    </w:p>
-    <w:p>
-      <w:pPr>
-        <w:spacing w:after="160"/>
-        <w:rPr>
-          <w:color w:val="5B9BD5" w:themeColor="accent1"/>
-        </w:rPr>
-      </w:pPr>
-      <w:r>
-        <w:rPr>
-          <w:color w:val="0070C0"/>
-        </w:rPr>
-        <w:t>Se</w:t>
-      </w:r>
-      <w:r>
-        <w:rPr>
-          <w:color w:val="0070C0"/>
-        </w:rPr>
-        <w:t>znam zkratek, které nejsou běžné</w:t>
-      </w:r>
-      <w:r>
-        <w:rPr>
-          <w:color w:val="0070C0"/>
-        </w:rPr>
-        <w:t>, se zpravidla uvádí na samostatnou stránku</w:t>
-      </w:r>
-      <w:r>
-        <w:rPr>
-          <w:color w:val="0070C0"/>
-        </w:rPr>
-        <w:t>.</w:t>
-      </w:r>
     </w:p>
     <w:p>
       <w:pPr>
@@ -2635,13 +2527,8 @@
         <w:tab/>
       </w:r>
       <w:r>
-        <w:t xml:space="preserve">Microsoft </w:t>
-      </w:r>
-      <w:proofErr w:type="spellStart"/>
-      <w:r>
-        <w:t>Corporation</w:t>
-      </w:r>
-      <w:proofErr w:type="spellEnd"/>
+        <w:t>Microsoft Corporation</w:t>
+      </w:r>
     </w:p>
     <w:p>
       <w:pPr>
@@ -2656,6 +2543,19 @@
       </w:r>
       <w:r>
         <w:t>Software</w:t>
+      </w:r>
+    </w:p>
+    <w:p>
+      <w:pPr>
+        <w:spacing w:after="160"/>
+        <w:ind w:left="1418" w:hanging="1418"/>
+      </w:pPr>
+      <w:r>
+        <w:t>LO</w:t>
+      </w:r>
+      <w:r>
+        <w:tab/>
+        <w:t>LibreOffice</w:t>
       </w:r>
     </w:p>
     <w:p>
@@ -2686,7 +2586,7 @@
         </w:numPr>
         <w:ind w:left="431" w:hanging="431"/>
       </w:pPr>
-      <w:bookmarkStart w:id="3" w:name="_Toc105128899"/>
+      <w:bookmarkStart w:id="3" w:name="_Toc213619588"/>
       <w:r>
         <w:lastRenderedPageBreak/>
         <w:t>Úvod</w:t>
@@ -2716,13 +2616,28 @@
         <w:t xml:space="preserve">a popsat </w:t>
       </w:r>
       <w:r>
-        <w:t xml:space="preserve">jejich </w:t>
-      </w:r>
-      <w:r>
         <w:t xml:space="preserve">využití </w:t>
       </w:r>
       <w:r>
-        <w:t>ve firemním prostředí</w:t>
+        <w:t xml:space="preserve">a </w:t>
+      </w:r>
+      <w:r>
+        <w:t xml:space="preserve">také historický vývoj </w:t>
+      </w:r>
+      <w:r>
+        <w:t xml:space="preserve">softwaru tohoto typu </w:t>
+      </w:r>
+      <w:r>
+        <w:t xml:space="preserve">ve firemním </w:t>
+      </w:r>
+      <w:r>
+        <w:t xml:space="preserve">a </w:t>
+      </w:r>
+      <w:r>
+        <w:t xml:space="preserve">školním </w:t>
+      </w:r>
+      <w:r>
+        <w:t>prostředí</w:t>
       </w:r>
       <w:r>
         <w:t xml:space="preserve">. </w:t>
@@ -2831,6 +2746,24 @@
       <w:r>
         <w:t>gem.</w:t>
       </w:r>
+      <w:r>
+        <w:t xml:space="preserve"> Tato práce si klade</w:t>
+      </w:r>
+      <w:r>
+        <w:t xml:space="preserve"> za úkol toto mínění změnit</w:t>
+      </w:r>
+      <w:r>
+        <w:t xml:space="preserve"> a předvést i alternativní možnosti</w:t>
+      </w:r>
+      <w:r>
+        <w:t xml:space="preserve"> této specifické třídy </w:t>
+      </w:r>
+      <w:r>
+        <w:t>firemního softwaru.</w:t>
+      </w:r>
+      <w:r>
+        <w:t xml:space="preserve"> </w:t>
+      </w:r>
     </w:p>
     <w:p>
       <w:r>
@@ -2841,9 +2774,386 @@
       <w:pPr>
         <w:pStyle w:val="Nadpis1"/>
       </w:pPr>
+      <w:bookmarkStart w:id="4" w:name="_Toc213619589"/>
       <w:r>
         <w:lastRenderedPageBreak/>
-        <w:t>Co je prezentační software</w:t>
+        <w:t>P</w:t>
+      </w:r>
+      <w:r>
+        <w:t>rezentační software</w:t>
+      </w:r>
+      <w:bookmarkEnd w:id="4"/>
+    </w:p>
+    <w:p>
+      <w:r>
+        <w:t xml:space="preserve">Prezentačním softwarem lze nazvat takový </w:t>
+      </w:r>
+      <w:r>
+        <w:t xml:space="preserve">program, </w:t>
+      </w:r>
+      <w:r>
+        <w:t xml:space="preserve">pomocí kterého je možné </w:t>
+      </w:r>
+      <w:r>
+        <w:t>vytv</w:t>
+      </w:r>
+      <w:r>
+        <w:t>o</w:t>
+      </w:r>
+      <w:r>
+        <w:t>řit</w:t>
+      </w:r>
+      <w:r>
+        <w:t xml:space="preserve">, editovat a </w:t>
+      </w:r>
+      <w:r>
+        <w:t>od</w:t>
+      </w:r>
+      <w:r>
+        <w:t xml:space="preserve">prezentovat </w:t>
+      </w:r>
+      <w:r>
+        <w:t xml:space="preserve">sérii po sobě jdoucích </w:t>
+      </w:r>
+      <w:r>
+        <w:t xml:space="preserve">snímků, </w:t>
+      </w:r>
+      <w:r>
+        <w:t xml:space="preserve">tzv. </w:t>
+      </w:r>
+      <w:r>
+        <w:t>„slide</w:t>
+      </w:r>
+      <w:r>
+        <w:t xml:space="preserve"> show</w:t>
+      </w:r>
+      <w:r>
+        <w:t>“</w:t>
+      </w:r>
+      <w:r>
+        <w:t>.</w:t>
+      </w:r>
+      <w:r>
+        <w:t xml:space="preserve"> </w:t>
+      </w:r>
+      <w:r>
+        <w:t xml:space="preserve">Moderní programy pro tvorbu prezentací většinou disponují </w:t>
+      </w:r>
+      <w:r>
+        <w:t>těmito zákla</w:t>
+      </w:r>
+      <w:r>
+        <w:t>dn</w:t>
+      </w:r>
+      <w:r>
+        <w:t>í</w:t>
+      </w:r>
+      <w:r>
+        <w:t xml:space="preserve">mi </w:t>
+      </w:r>
+      <w:r>
+        <w:t>funkcemi:</w:t>
+      </w:r>
+    </w:p>
+    <w:p>
+      <w:pPr>
+        <w:pStyle w:val="Odstavecseseznamem"/>
+        <w:numPr>
+          <w:ilvl w:val="0"/>
+          <w:numId w:val="29"/>
+        </w:numPr>
+      </w:pPr>
+      <w:r>
+        <w:t>Textový editor vhodný pro vkl</w:t>
+      </w:r>
+      <w:r>
+        <w:t>ádání textu či textových polí a další formátování</w:t>
+      </w:r>
+    </w:p>
+    <w:p>
+      <w:pPr>
+        <w:pStyle w:val="Odstavecseseznamem"/>
+        <w:numPr>
+          <w:ilvl w:val="0"/>
+          <w:numId w:val="29"/>
+        </w:numPr>
+      </w:pPr>
+      <w:r>
+        <w:t>Možnost</w:t>
+      </w:r>
+      <w:r>
+        <w:t xml:space="preserve"> vlož</w:t>
+      </w:r>
+      <w:r>
+        <w:t xml:space="preserve">it </w:t>
+      </w:r>
+      <w:r>
+        <w:t>multimédia</w:t>
+      </w:r>
+      <w:r>
+        <w:t xml:space="preserve"> a </w:t>
+      </w:r>
+      <w:r>
+        <w:t xml:space="preserve">jiné </w:t>
+      </w:r>
+      <w:r>
+        <w:t>grafické</w:t>
+      </w:r>
+      <w:r>
+        <w:t xml:space="preserve"> prvky</w:t>
+      </w:r>
+      <w:r>
+        <w:t xml:space="preserve"> a dále s nimi manipulovat</w:t>
+      </w:r>
+    </w:p>
+    <w:p>
+      <w:pPr>
+        <w:pStyle w:val="Odstavecseseznamem"/>
+        <w:numPr>
+          <w:ilvl w:val="0"/>
+          <w:numId w:val="29"/>
+        </w:numPr>
+      </w:pPr>
+      <w:r>
+        <w:t>Systém pro spuštění</w:t>
+      </w:r>
+      <w:r>
+        <w:t xml:space="preserve"> </w:t>
+      </w:r>
+      <w:r>
+        <w:t>prezentace</w:t>
+      </w:r>
+      <w:r>
+        <w:t xml:space="preserve"> pro publikum a </w:t>
+      </w:r>
+      <w:r>
+        <w:t>její ovládání</w:t>
+      </w:r>
+    </w:p>
+    <w:p>
+      <w:r>
+        <w:t>S</w:t>
+      </w:r>
+      <w:r>
+        <w:t xml:space="preserve"> čím dál větším průnikem informačních technologií </w:t>
+      </w:r>
+      <w:r>
+        <w:t xml:space="preserve">do firemních sfér, který započal v osmdesátých letech </w:t>
+      </w:r>
+      <w:r>
+        <w:t xml:space="preserve">dvacátého století se </w:t>
+      </w:r>
+      <w:r>
+        <w:t xml:space="preserve">počítačové </w:t>
+      </w:r>
+      <w:r>
+        <w:t xml:space="preserve">nástroje na tvorbu </w:t>
+      </w:r>
+      <w:r>
+        <w:t xml:space="preserve">prezentací </w:t>
+      </w:r>
+      <w:r>
+        <w:t xml:space="preserve">staly </w:t>
+      </w:r>
+      <w:r>
+        <w:t xml:space="preserve">de-facto standardem, </w:t>
+      </w:r>
+      <w:r>
+        <w:t xml:space="preserve">který </w:t>
+      </w:r>
+      <w:r>
+        <w:t xml:space="preserve">ve většině </w:t>
+      </w:r>
+      <w:r>
+        <w:t xml:space="preserve">nahradil </w:t>
+      </w:r>
+      <w:r>
+        <w:t xml:space="preserve">tradiční způsoby </w:t>
+      </w:r>
+      <w:r>
+        <w:t xml:space="preserve">prezentování informací ve </w:t>
+      </w:r>
+      <w:r>
+        <w:t>firemní komunikaci.</w:t>
+      </w:r>
+      <w:r>
+        <w:t xml:space="preserve"> Stejný </w:t>
+      </w:r>
+      <w:r>
+        <w:t xml:space="preserve">dopad měl i na sféru školství, kde </w:t>
+      </w:r>
+      <w:r>
+        <w:t xml:space="preserve">jsou </w:t>
+      </w:r>
+      <w:r>
+        <w:t>např. prezentace vytvořené v MS PowerPoint zcela běžnou součástí výuky.</w:t>
+      </w:r>
+      <w:r>
+        <w:t xml:space="preserve"> V</w:t>
+      </w:r>
+      <w:r>
+        <w:t xml:space="preserve">elkým faktorem obliby </w:t>
+      </w:r>
+      <w:r>
+        <w:t xml:space="preserve">prezentací vytvořených pomocí prezentačního SW </w:t>
+      </w:r>
+      <w:r>
+        <w:t>j</w:t>
+      </w:r>
+      <w:r>
+        <w:t xml:space="preserve">sou </w:t>
+      </w:r>
+      <w:r>
+        <w:t>zejména možnosti</w:t>
+      </w:r>
+      <w:r>
+        <w:t xml:space="preserve"> uzpůsobení vzhledu </w:t>
+      </w:r>
+      <w:r>
+        <w:t xml:space="preserve">pomocí grafických prvků, objektů, </w:t>
+      </w:r>
+      <w:r>
+        <w:t xml:space="preserve">fontů, </w:t>
+      </w:r>
+      <w:r>
+        <w:t>barev,</w:t>
+      </w:r>
+      <w:r>
+        <w:t xml:space="preserve"> a dokonce </w:t>
+      </w:r>
+      <w:r>
+        <w:t>i zvuků a animací</w:t>
+      </w:r>
+      <w:r>
+        <w:t xml:space="preserve"> přechod</w:t>
+      </w:r>
+      <w:r>
+        <w:t>ů</w:t>
+      </w:r>
+      <w:r>
+        <w:t xml:space="preserve">. </w:t>
+      </w:r>
+      <w:r>
+        <w:t xml:space="preserve">Lze tedy </w:t>
+      </w:r>
+      <w:r>
+        <w:t>říct</w:t>
+      </w:r>
+      <w:r>
+        <w:t>, že u</w:t>
+      </w:r>
+      <w:r>
+        <w:t xml:space="preserve">živatel má </w:t>
+      </w:r>
+      <w:r>
+        <w:t xml:space="preserve">nespočet </w:t>
+      </w:r>
+      <w:r>
+        <w:t>možností,</w:t>
+      </w:r>
+      <w:r>
+        <w:t xml:space="preserve"> jak svou prezentaci</w:t>
+      </w:r>
+      <w:r>
+        <w:t xml:space="preserve"> </w:t>
+      </w:r>
+      <w:r>
+        <w:t xml:space="preserve">nejen učinit publiku vzhledově atraktivní, ale i </w:t>
+      </w:r>
+      <w:r>
+        <w:t>přizpůsobit</w:t>
+      </w:r>
+      <w:r>
+        <w:t xml:space="preserve"> jeho potřebám </w:t>
+      </w:r>
+      <w:r>
+        <w:t>(</w:t>
+      </w:r>
+      <w:r>
+        <w:t>Wikipedia</w:t>
+      </w:r>
+      <w:r>
+        <w:t>, 2025</w:t>
+      </w:r>
+      <w:r>
+        <w:t>)</w:t>
+      </w:r>
+      <w:r>
+        <w:t>.</w:t>
+      </w:r>
+    </w:p>
+    <w:p>
+      <w:pPr>
+        <w:pStyle w:val="Nadpis2"/>
+      </w:pPr>
+      <w:bookmarkStart w:id="5" w:name="_Toc213619590"/>
+      <w:r>
+        <w:t>Pře</w:t>
+      </w:r>
+      <w:r>
+        <w:t>hled konkrétních nástrojů</w:t>
+      </w:r>
+      <w:bookmarkEnd w:id="5"/>
+    </w:p>
+    <w:p>
+      <w:r>
+        <w:t>Vlastní text kapitoly. Vlastní text kapitoly. Vlastní text kapitoly.</w:t>
+      </w:r>
+      <w:r>
+        <w:t xml:space="preserve"> </w:t>
+      </w:r>
+      <w:r>
+        <w:t>Vlastní text kapitoly.</w:t>
+      </w:r>
+      <w:r>
+        <w:t xml:space="preserve"> </w:t>
+      </w:r>
+      <w:r>
+        <w:t>Vlastní text kapitoly.</w:t>
+      </w:r>
+      <w:r>
+        <w:t xml:space="preserve"> </w:t>
+      </w:r>
+      <w:r>
+        <w:t>Vlastní text kapitoly.</w:t>
+      </w:r>
+      <w:r>
+        <w:t xml:space="preserve"> </w:t>
+      </w:r>
+      <w:r>
+        <w:t>Vlastní text kapitoly.</w:t>
+      </w:r>
+      <w:r>
+        <w:t xml:space="preserve"> </w:t>
+      </w:r>
+      <w:r>
+        <w:t>Vlastní text kapitoly.</w:t>
+      </w:r>
+      <w:r>
+        <w:t xml:space="preserve"> </w:t>
+      </w:r>
+      <w:r>
+        <w:t>Vlastní text kapitoly.</w:t>
+      </w:r>
+      <w:r>
+        <w:t xml:space="preserve"> </w:t>
+      </w:r>
+      <w:r>
+        <w:t>Vlastní text kapitoly.</w:t>
+      </w:r>
+      <w:r>
+        <w:t xml:space="preserve"> </w:t>
+      </w:r>
+      <w:r>
+        <w:t>Vlastní text kapitoly.</w:t>
+      </w:r>
+    </w:p>
+    <w:p>
+      <w:pPr>
+        <w:pStyle w:val="Nadpis3"/>
+      </w:pPr>
+      <w:r>
+        <w:t>Název nadpisu kapitoly třetí úrovně</w:t>
       </w:r>
     </w:p>
     <w:p>
@@ -2856,37 +3166,13 @@
         <w:rPr>
           <w:color w:val="0070C0"/>
         </w:rPr>
-        <w:t>V </w:t>
-      </w:r>
-      <w:r>
-        <w:rPr>
-          <w:color w:val="0070C0"/>
-        </w:rPr>
-        <w:t>seminární</w:t>
-      </w:r>
-      <w:r>
-        <w:rPr>
-          <w:color w:val="0070C0"/>
-        </w:rPr>
-        <w:t xml:space="preserve"> práci je </w:t>
-      </w:r>
-      <w:r>
-        <w:rPr>
-          <w:color w:val="0070C0"/>
-        </w:rPr>
-        <w:t>vhodné</w:t>
-      </w:r>
-      <w:r>
-        <w:rPr>
-          <w:color w:val="0070C0"/>
-        </w:rPr>
-        <w:t xml:space="preserve"> používat nejvýše tři úrovně nadpisů. Pro kapitoly (první úroveň nadpisů) použijte styl Nadpis 1</w:t>
-      </w:r>
-      <w:r>
-        <w:rPr>
-          <w:color w:val="5B9BD5" w:themeColor="accent1"/>
-        </w:rPr>
-        <w:t xml:space="preserve">. </w:t>
+        <w:t>Pro oddíly (třetí úroveň nadpisů) použijte styl Nadpis 3</w:t>
+      </w:r>
+      <w:r>
+        <w:rPr>
+          <w:color w:val="0070C0"/>
+        </w:rPr>
+        <w:t>.</w:t>
       </w:r>
     </w:p>
     <w:p>
@@ -2944,26 +3230,74 @@
     </w:p>
     <w:p>
       <w:pPr>
+        <w:pStyle w:val="Nadpis3"/>
+      </w:pPr>
+      <w:r>
+        <w:t>Název</w:t>
+      </w:r>
+    </w:p>
+    <w:p>
+      <w:r>
+        <w:t>Vlastní text kapitoly. Vlastní text kapitoly. Vlastní text kapitoly.</w:t>
+      </w:r>
+      <w:r>
+        <w:t xml:space="preserve"> </w:t>
+      </w:r>
+      <w:r>
+        <w:t>Vlastní text kapitoly.</w:t>
+      </w:r>
+      <w:r>
+        <w:t xml:space="preserve"> </w:t>
+      </w:r>
+      <w:r>
+        <w:t>Vlastní text kapitoly.</w:t>
+      </w:r>
+      <w:r>
+        <w:t xml:space="preserve"> </w:t>
+      </w:r>
+      <w:r>
+        <w:t>Vlastní text kapitoly.</w:t>
+      </w:r>
+      <w:r>
+        <w:t xml:space="preserve"> </w:t>
+      </w:r>
+      <w:r>
+        <w:t>Vlastní text kapitoly.</w:t>
+      </w:r>
+      <w:r>
+        <w:t xml:space="preserve"> </w:t>
+      </w:r>
+      <w:r>
+        <w:t>Vlastní text kapitoly.</w:t>
+      </w:r>
+      <w:r>
+        <w:t xml:space="preserve"> </w:t>
+      </w:r>
+      <w:r>
+        <w:t>Vlastní text kapitoly.</w:t>
+      </w:r>
+      <w:r>
+        <w:t xml:space="preserve"> </w:t>
+      </w:r>
+      <w:r>
+        <w:t>Vlastní text kapitoly.</w:t>
+      </w:r>
+      <w:r>
+        <w:t xml:space="preserve"> </w:t>
+      </w:r>
+      <w:r>
+        <w:t>Vlastní text kapitoly.</w:t>
+      </w:r>
+    </w:p>
+    <w:p>
+      <w:pPr>
         <w:pStyle w:val="Nadpis2"/>
       </w:pPr>
-      <w:bookmarkStart w:id="4" w:name="_Toc105128901"/>
-      <w:r>
-        <w:t>Název první podkapitoly</w:t>
-      </w:r>
-      <w:bookmarkEnd w:id="4"/>
-    </w:p>
-    <w:p>
-      <w:pPr>
-        <w:rPr>
-          <w:color w:val="0070C0"/>
-        </w:rPr>
-      </w:pPr>
-      <w:r>
-        <w:rPr>
-          <w:color w:val="0070C0"/>
-        </w:rPr>
-        <w:t>Pro podkapitoly (druhá úroveň nadpisů) použijte styl Nadpis 2.</w:t>
-      </w:r>
+      <w:bookmarkStart w:id="6" w:name="_Toc213619591"/>
+      <w:r>
+        <w:t>Název další podkapitoly</w:t>
+      </w:r>
+      <w:bookmarkEnd w:id="6"/>
     </w:p>
     <w:p>
       <w:r>
@@ -3020,29 +3354,74 @@
     </w:p>
     <w:p>
       <w:pPr>
+        <w:pStyle w:val="Nadpis2"/>
+      </w:pPr>
+      <w:bookmarkStart w:id="7" w:name="_Toc213619592"/>
+      <w:r>
+        <w:lastRenderedPageBreak/>
+        <w:t>Název další podkapitoly</w:t>
+      </w:r>
+      <w:bookmarkEnd w:id="7"/>
+    </w:p>
+    <w:p>
+      <w:r>
+        <w:t>Vlastní text kapitoly. Vlastní text kapitoly. Vlastní text kapitoly.</w:t>
+      </w:r>
+      <w:r>
+        <w:t xml:space="preserve"> </w:t>
+      </w:r>
+      <w:r>
+        <w:t>Vlastní text kapitoly.</w:t>
+      </w:r>
+      <w:r>
+        <w:t xml:space="preserve"> </w:t>
+      </w:r>
+      <w:r>
+        <w:t>Vlastní text kapitoly.</w:t>
+      </w:r>
+      <w:r>
+        <w:t xml:space="preserve"> </w:t>
+      </w:r>
+      <w:r>
+        <w:t>Vlastní text kapitoly.</w:t>
+      </w:r>
+      <w:r>
+        <w:t xml:space="preserve"> </w:t>
+      </w:r>
+      <w:r>
+        <w:t>Vlastní text kapitoly.</w:t>
+      </w:r>
+      <w:r>
+        <w:t xml:space="preserve"> </w:t>
+      </w:r>
+      <w:r>
+        <w:t>Vlastní text kapitoly.</w:t>
+      </w:r>
+      <w:r>
+        <w:t xml:space="preserve"> </w:t>
+      </w:r>
+      <w:r>
+        <w:t>Vlastní text kapitoly.</w:t>
+      </w:r>
+      <w:r>
+        <w:t xml:space="preserve"> </w:t>
+      </w:r>
+      <w:r>
+        <w:t>Vlastní text kapitoly.</w:t>
+      </w:r>
+      <w:r>
+        <w:t xml:space="preserve"> </w:t>
+      </w:r>
+      <w:r>
+        <w:t>Vlastní text kapitoly.</w:t>
+      </w:r>
+    </w:p>
+    <w:p>
+      <w:pPr>
         <w:pStyle w:val="Nadpis3"/>
       </w:pPr>
       <w:r>
-        <w:t>Název nadpisu kapitoly třetí úrovně</w:t>
-      </w:r>
-    </w:p>
-    <w:p>
-      <w:pPr>
-        <w:rPr>
-          <w:color w:val="5B9BD5" w:themeColor="accent1"/>
-        </w:rPr>
-      </w:pPr>
-      <w:r>
-        <w:rPr>
-          <w:color w:val="0070C0"/>
-        </w:rPr>
-        <w:t>Pro oddíly (třetí úroveň nadpisů) použijte styl Nadpis 3</w:t>
-      </w:r>
-      <w:r>
-        <w:rPr>
-          <w:color w:val="0070C0"/>
-        </w:rPr>
-        <w:t>.</w:t>
+        <w:t>Název</w:t>
       </w:r>
     </w:p>
     <w:p>
@@ -3131,330 +3510,81 @@
       <w:r>
         <w:t xml:space="preserve"> </w:t>
       </w:r>
-      <w:r>
-        <w:t>Vlastní text kapitoly.</w:t>
-      </w:r>
-      <w:r>
-        <w:t xml:space="preserve"> </w:t>
-      </w:r>
-      <w:r>
-        <w:t>Vlastní text kapitoly.</w:t>
-      </w:r>
-      <w:r>
-        <w:t xml:space="preserve"> </w:t>
-      </w:r>
-      <w:r>
-        <w:t>Vlastní text kapitoly.</w:t>
-      </w:r>
-      <w:r>
-        <w:t xml:space="preserve"> </w:t>
-      </w:r>
-      <w:r>
-        <w:t>Vlastní text kapitoly.</w:t>
-      </w:r>
-      <w:r>
-        <w:t xml:space="preserve"> </w:t>
-      </w:r>
-      <w:r>
-        <w:t>Vlastní text kapitoly.</w:t>
+    </w:p>
+    <w:p>
+      <w:pPr>
+        <w:pStyle w:val="Nadpis1"/>
+      </w:pPr>
+      <w:bookmarkStart w:id="8" w:name="_Toc213619593"/>
+      <w:r>
+        <w:t>Obrázky, tabulky</w:t>
+      </w:r>
+      <w:r>
+        <w:t>,</w:t>
+      </w:r>
+      <w:r>
+        <w:t xml:space="preserve"> rovnice</w:t>
+      </w:r>
+      <w:r>
+        <w:t xml:space="preserve">, výčty a seznamy </w:t>
+      </w:r>
+      <w:r>
+        <w:t>v dokumentu</w:t>
+      </w:r>
+      <w:bookmarkEnd w:id="8"/>
+    </w:p>
+    <w:p>
+      <w:pPr>
+        <w:rPr>
+          <w:color w:val="0070C0"/>
+        </w:rPr>
+      </w:pPr>
+      <w:r>
+        <w:rPr>
+          <w:color w:val="0070C0"/>
+        </w:rPr>
+        <w:t xml:space="preserve">V této kapitola je ukázka toho, jak vkládat obrázky, tabulky </w:t>
+      </w:r>
+      <w:r>
+        <w:rPr>
+          <w:color w:val="0070C0"/>
+        </w:rPr>
+        <w:t>a </w:t>
+      </w:r>
+      <w:r>
+        <w:rPr>
+          <w:color w:val="0070C0"/>
+        </w:rPr>
+        <w:t xml:space="preserve">rovnice do dokumentu. Každý vložený objekt musí mít své označení </w:t>
+      </w:r>
+      <w:r>
+        <w:rPr>
+          <w:color w:val="0070C0"/>
+        </w:rPr>
+        <w:t>a </w:t>
+      </w:r>
+      <w:r>
+        <w:rPr>
+          <w:color w:val="0070C0"/>
+        </w:rPr>
+        <w:t>titulek, který obsahuje popis toho, co se v obrázku nebo tabulce nachází. Dále musí být uveden zdroj.</w:t>
       </w:r>
     </w:p>
     <w:p>
       <w:pPr>
         <w:pStyle w:val="Nadpis2"/>
       </w:pPr>
-      <w:bookmarkStart w:id="5" w:name="_Toc105128902"/>
-      <w:r>
-        <w:t>Název další podkapitoly</w:t>
-      </w:r>
-      <w:bookmarkEnd w:id="5"/>
-    </w:p>
-    <w:p>
-      <w:r>
-        <w:t>Vlastní text kapitoly. Vlastní text kapitoly. Vlastní text kapitoly.</w:t>
-      </w:r>
-      <w:r>
-        <w:t xml:space="preserve"> </w:t>
-      </w:r>
-      <w:r>
-        <w:t>Vlastní text kapitoly.</w:t>
-      </w:r>
-      <w:r>
-        <w:t xml:space="preserve"> </w:t>
-      </w:r>
-      <w:r>
-        <w:t>Vlastní text kapitoly.</w:t>
-      </w:r>
-      <w:r>
-        <w:t xml:space="preserve"> </w:t>
-      </w:r>
-      <w:r>
-        <w:t>Vlastní text kapitoly.</w:t>
-      </w:r>
-      <w:r>
-        <w:t xml:space="preserve"> </w:t>
-      </w:r>
-      <w:r>
-        <w:t>Vlastní text kapitoly.</w:t>
-      </w:r>
-      <w:r>
-        <w:t xml:space="preserve"> </w:t>
-      </w:r>
-      <w:r>
-        <w:t>Vlastní text kapitoly.</w:t>
-      </w:r>
-      <w:r>
-        <w:t xml:space="preserve"> </w:t>
-      </w:r>
-      <w:r>
-        <w:t>Vlastní text kapitoly.</w:t>
-      </w:r>
-      <w:r>
-        <w:t xml:space="preserve"> </w:t>
-      </w:r>
-      <w:r>
-        <w:t>Vlastní text kapitoly.</w:t>
-      </w:r>
-      <w:r>
-        <w:t xml:space="preserve"> </w:t>
-      </w:r>
-      <w:r>
-        <w:t>Vlastní text kapitoly.</w:t>
-      </w:r>
-    </w:p>
-    <w:p>
-      <w:pPr>
-        <w:pStyle w:val="Nadpis2"/>
-      </w:pPr>
-      <w:bookmarkStart w:id="6" w:name="_Toc105128903"/>
-      <w:r>
-        <w:t>Název další podkapitoly</w:t>
-      </w:r>
-      <w:bookmarkEnd w:id="6"/>
-    </w:p>
-    <w:p>
-      <w:r>
-        <w:t>Vlastní text kapitoly. Vlastní text kapitoly. Vlastní text kapitoly.</w:t>
-      </w:r>
-      <w:r>
-        <w:t xml:space="preserve"> </w:t>
-      </w:r>
-      <w:r>
-        <w:t>Vlastní text kapitoly.</w:t>
-      </w:r>
-      <w:r>
-        <w:t xml:space="preserve"> </w:t>
-      </w:r>
-      <w:r>
-        <w:t>Vlastní text kapitoly.</w:t>
-      </w:r>
-      <w:r>
-        <w:t xml:space="preserve"> </w:t>
-      </w:r>
-      <w:r>
-        <w:t>Vlastní text kapitoly.</w:t>
-      </w:r>
-      <w:r>
-        <w:t xml:space="preserve"> </w:t>
-      </w:r>
-      <w:r>
-        <w:t>Vlastní text kapitoly.</w:t>
-      </w:r>
-      <w:r>
-        <w:t xml:space="preserve"> </w:t>
-      </w:r>
-      <w:r>
-        <w:t>Vlastní text kapitoly.</w:t>
-      </w:r>
-      <w:r>
-        <w:t xml:space="preserve"> </w:t>
-      </w:r>
-      <w:r>
-        <w:t>Vlastní text kapitoly.</w:t>
-      </w:r>
-      <w:r>
-        <w:t xml:space="preserve"> </w:t>
-      </w:r>
-      <w:r>
-        <w:t>Vlastní text kapitoly.</w:t>
-      </w:r>
-      <w:r>
-        <w:t xml:space="preserve"> </w:t>
-      </w:r>
-      <w:r>
-        <w:t>Vlastní text kapitoly.</w:t>
-      </w:r>
-    </w:p>
-    <w:p>
-      <w:pPr>
-        <w:pStyle w:val="Nadpis3"/>
-      </w:pPr>
-      <w:r>
-        <w:t>Název</w:t>
-      </w:r>
-    </w:p>
-    <w:p>
-      <w:r>
-        <w:t>Vlastní text kapitoly. Vlastní text kapitoly. Vlastní text kapitoly.</w:t>
-      </w:r>
-      <w:r>
-        <w:t xml:space="preserve"> </w:t>
-      </w:r>
-      <w:r>
-        <w:t>Vlastní text kapitoly.</w:t>
-      </w:r>
-      <w:r>
-        <w:t xml:space="preserve"> </w:t>
-      </w:r>
-      <w:r>
-        <w:t>Vlastní text kapitoly.</w:t>
-      </w:r>
-      <w:r>
-        <w:t xml:space="preserve"> </w:t>
-      </w:r>
-      <w:r>
-        <w:t>Vlastní text kapitoly.</w:t>
-      </w:r>
-      <w:r>
-        <w:t xml:space="preserve"> </w:t>
-      </w:r>
-      <w:r>
-        <w:t>Vlastní text kapitoly.</w:t>
-      </w:r>
-      <w:r>
-        <w:t xml:space="preserve"> </w:t>
-      </w:r>
-      <w:r>
-        <w:t>Vlastní text kapitoly.</w:t>
-      </w:r>
-      <w:r>
-        <w:t xml:space="preserve"> </w:t>
-      </w:r>
-      <w:r>
-        <w:t>Vlastní text kapitoly.</w:t>
-      </w:r>
-      <w:r>
-        <w:t xml:space="preserve"> </w:t>
-      </w:r>
-      <w:r>
-        <w:t>Vlastní text kapitoly.</w:t>
-      </w:r>
-      <w:r>
-        <w:t xml:space="preserve"> </w:t>
-      </w:r>
-      <w:r>
-        <w:t>Vlastní text kapitoly.</w:t>
-      </w:r>
-    </w:p>
-    <w:p>
-      <w:pPr>
-        <w:pStyle w:val="Nadpis3"/>
-      </w:pPr>
-      <w:r>
-        <w:lastRenderedPageBreak/>
-        <w:t>Název</w:t>
-      </w:r>
-    </w:p>
-    <w:p>
-      <w:r>
-        <w:t>Vlastní text kapitoly. Vlastní text kapitoly. Vlastní text kapitoly.</w:t>
-      </w:r>
-      <w:r>
-        <w:t xml:space="preserve"> </w:t>
-      </w:r>
-      <w:r>
-        <w:t>Vlastní text kapitoly.</w:t>
-      </w:r>
-      <w:r>
-        <w:t xml:space="preserve"> </w:t>
-      </w:r>
-      <w:r>
-        <w:t>Vlastní text kapitoly.</w:t>
-      </w:r>
-      <w:r>
-        <w:t xml:space="preserve"> </w:t>
-      </w:r>
-      <w:r>
-        <w:t>Vlastní text kapitoly.</w:t>
-      </w:r>
-      <w:r>
-        <w:t xml:space="preserve"> </w:t>
-      </w:r>
-    </w:p>
-    <w:p>
-      <w:pPr>
-        <w:pStyle w:val="Nadpis1"/>
-      </w:pPr>
-      <w:bookmarkStart w:id="7" w:name="_Toc105128904"/>
-      <w:r>
-        <w:t>Obrázky, tabulky</w:t>
-      </w:r>
-      <w:r>
-        <w:t>,</w:t>
-      </w:r>
-      <w:r>
-        <w:t xml:space="preserve"> rovnice</w:t>
-      </w:r>
-      <w:r>
-        <w:t xml:space="preserve">, výčty a seznamy </w:t>
-      </w:r>
-      <w:r>
-        <w:t>v dokumentu</w:t>
-      </w:r>
-      <w:bookmarkEnd w:id="7"/>
-    </w:p>
-    <w:p>
-      <w:pPr>
-        <w:rPr>
-          <w:color w:val="0070C0"/>
-        </w:rPr>
-      </w:pPr>
-      <w:r>
-        <w:rPr>
-          <w:color w:val="0070C0"/>
-        </w:rPr>
-        <w:t xml:space="preserve">V této kapitola je ukázka toho, jak vkládat obrázky, tabulky </w:t>
-      </w:r>
-      <w:r>
-        <w:rPr>
-          <w:color w:val="0070C0"/>
-        </w:rPr>
+      <w:bookmarkStart w:id="9" w:name="_Toc213619594"/>
+      <w:r>
+        <w:t xml:space="preserve">Obrázky </w:t>
+      </w:r>
+      <w:r>
         <w:t>a </w:t>
       </w:r>
       <w:r>
-        <w:rPr>
-          <w:color w:val="0070C0"/>
-        </w:rPr>
-        <w:t xml:space="preserve">rovnice do dokumentu. Každý vložený objekt musí mít své označení </w:t>
-      </w:r>
-      <w:r>
-        <w:rPr>
-          <w:color w:val="0070C0"/>
-        </w:rPr>
-        <w:t>a </w:t>
-      </w:r>
-      <w:r>
-        <w:rPr>
-          <w:color w:val="0070C0"/>
-        </w:rPr>
-        <w:t>titulek, který obsahuje popis toho, co se v obrázku nebo tabulce nachází. Dále musí být uveden zdroj.</w:t>
-      </w:r>
-    </w:p>
-    <w:p>
-      <w:pPr>
-        <w:pStyle w:val="Nadpis2"/>
-      </w:pPr>
-      <w:bookmarkStart w:id="8" w:name="_Toc105128905"/>
-      <w:r>
-        <w:t xml:space="preserve">Obrázky </w:t>
-      </w:r>
-      <w:r>
-        <w:t>a </w:t>
-      </w:r>
-      <w:r>
         <w:t>grafy</w:t>
       </w:r>
-      <w:bookmarkEnd w:id="8"/>
+      <w:bookmarkEnd w:id="9"/>
     </w:p>
     <w:p>
       <w:pPr>
@@ -3557,8 +3687,8 @@
           <w:szCs w:val="20"/>
         </w:rPr>
       </w:pPr>
-      <w:bookmarkStart w:id="9" w:name="_Toc60054356"/>
-      <w:bookmarkStart w:id="10" w:name="_Toc105128913"/>
+      <w:bookmarkStart w:id="10" w:name="_Toc60054356"/>
+      <w:bookmarkStart w:id="11" w:name="_Toc105128913"/>
       <w:r>
         <w:t xml:space="preserve">Obr. </w:t>
       </w:r>
@@ -3593,14 +3723,14 @@
         </w:rPr>
         <w:t xml:space="preserve"> </w:t>
       </w:r>
-      <w:bookmarkEnd w:id="9"/>
+      <w:bookmarkEnd w:id="10"/>
       <w:r>
         <w:rPr>
           <w:szCs w:val="20"/>
         </w:rPr>
         <w:t>Název (popis) obrázku, příp. grafu</w:t>
       </w:r>
-      <w:bookmarkEnd w:id="10"/>
+      <w:bookmarkEnd w:id="11"/>
       <w:r>
         <w:rPr>
           <w:szCs w:val="20"/>
@@ -3651,11 +3781,12 @@
       <w:pPr>
         <w:pStyle w:val="Nadpis2"/>
       </w:pPr>
-      <w:bookmarkStart w:id="11" w:name="_Toc105128906"/>
-      <w:r>
+      <w:bookmarkStart w:id="12" w:name="_Toc213619595"/>
+      <w:r>
+        <w:lastRenderedPageBreak/>
         <w:t>Tabulky</w:t>
       </w:r>
-      <w:bookmarkEnd w:id="11"/>
+      <w:bookmarkEnd w:id="12"/>
     </w:p>
     <w:p>
       <w:pPr>
@@ -3687,7 +3818,7 @@
         <w:pStyle w:val="Titulek"/>
         <w:keepNext/>
       </w:pPr>
-      <w:bookmarkStart w:id="12" w:name="_Toc105128914"/>
+      <w:bookmarkStart w:id="13" w:name="_Toc105128914"/>
       <w:r>
         <w:t xml:space="preserve">Tab. </w:t>
       </w:r>
@@ -3712,7 +3843,7 @@
       <w:r>
         <w:t>: Název (popis) tabulky</w:t>
       </w:r>
-      <w:bookmarkEnd w:id="12"/>
+      <w:bookmarkEnd w:id="13"/>
     </w:p>
     <w:tbl>
       <w:tblPr>
@@ -4189,7 +4320,7 @@
       <w:pPr>
         <w:pStyle w:val="Nadpis2"/>
       </w:pPr>
-      <w:bookmarkStart w:id="13" w:name="_Toc105128907"/>
+      <w:bookmarkStart w:id="14" w:name="_Toc213619596"/>
       <w:r>
         <w:t xml:space="preserve">Rovnice, vzorce </w:t>
       </w:r>
@@ -4199,7 +4330,7 @@
       <w:r>
         <w:t>funkce</w:t>
       </w:r>
-      <w:bookmarkEnd w:id="13"/>
+      <w:bookmarkEnd w:id="14"/>
     </w:p>
     <w:p>
       <w:pPr>
@@ -4263,7 +4394,19 @@
                         <w:rPr>
                           <w:rFonts w:ascii="Cambria Math" w:hAnsi="Cambria Math"/>
                         </w:rPr>
-                        <m:t>x+a</m:t>
+                        <m:t>x</m:t>
+                      </m:r>
+                      <m:r>
+                        <w:rPr>
+                          <w:rFonts w:ascii="Cambria Math" w:hAnsi="Cambria Math"/>
+                        </w:rPr>
+                        <m:t>+</m:t>
+                      </m:r>
+                      <m:r>
+                        <w:rPr>
+                          <w:rFonts w:ascii="Cambria Math" w:hAnsi="Cambria Math"/>
+                        </w:rPr>
+                        <m:t>a</m:t>
                       </m:r>
                     </m:e>
                   </m:d>
@@ -4298,7 +4441,13 @@
                     <w:rPr>
                       <w:rFonts w:ascii="Cambria Math" w:eastAsia="Cambria Math" w:hAnsi="Cambria Math" w:cs="Cambria Math"/>
                     </w:rPr>
-                    <m:t>k=0</m:t>
+                    <m:t>k</m:t>
+                  </m:r>
+                  <m:r>
+                    <w:rPr>
+                      <w:rFonts w:ascii="Cambria Math" w:eastAsia="Cambria Math" w:hAnsi="Cambria Math" w:cs="Cambria Math"/>
+                    </w:rPr>
+                    <m:t>=0</m:t>
                   </m:r>
                 </m:sub>
                 <m:sup>
@@ -4393,7 +4542,19 @@
                         <w:rPr>
                           <w:rFonts w:ascii="Cambria Math" w:eastAsia="Cambria Math" w:hAnsi="Cambria Math" w:cs="Cambria Math"/>
                         </w:rPr>
-                        <m:t>n-k</m:t>
+                        <m:t>n</m:t>
+                      </m:r>
+                      <m:r>
+                        <w:rPr>
+                          <w:rFonts w:ascii="Cambria Math" w:eastAsia="Cambria Math" w:hAnsi="Cambria Math" w:cs="Cambria Math"/>
+                        </w:rPr>
+                        <m:t>-</m:t>
+                      </m:r>
+                      <m:r>
+                        <w:rPr>
+                          <w:rFonts w:ascii="Cambria Math" w:eastAsia="Cambria Math" w:hAnsi="Cambria Math" w:cs="Cambria Math"/>
+                        </w:rPr>
+                        <m:t>k</m:t>
                       </m:r>
                     </m:sup>
                   </m:sSup>
@@ -4463,12 +4624,12 @@
       <w:pPr>
         <w:pStyle w:val="Nadpis2"/>
       </w:pPr>
-      <w:bookmarkStart w:id="14" w:name="_Toc105128908"/>
       <w:bookmarkStart w:id="15" w:name="_Toc60053869"/>
+      <w:bookmarkStart w:id="16" w:name="_Toc213619597"/>
       <w:r>
         <w:t>Výčty a seznamy</w:t>
       </w:r>
-      <w:bookmarkEnd w:id="14"/>
+      <w:bookmarkEnd w:id="16"/>
     </w:p>
     <w:p>
       <w:pPr>
@@ -4642,11 +4803,12 @@
       <w:pPr>
         <w:pStyle w:val="Nadpis2"/>
       </w:pPr>
-      <w:bookmarkStart w:id="16" w:name="_Toc105128909"/>
-      <w:r>
+      <w:bookmarkStart w:id="17" w:name="_Toc213619598"/>
+      <w:r>
+        <w:lastRenderedPageBreak/>
         <w:t>Citace</w:t>
       </w:r>
-      <w:bookmarkEnd w:id="16"/>
+      <w:bookmarkEnd w:id="17"/>
     </w:p>
     <w:p>
       <w:pPr>
@@ -4740,13 +4902,13 @@
         </w:numPr>
         <w:ind w:left="431" w:hanging="431"/>
       </w:pPr>
-      <w:bookmarkStart w:id="17" w:name="_Toc105128910"/>
+      <w:bookmarkStart w:id="18" w:name="_Toc213619599"/>
       <w:r>
         <w:lastRenderedPageBreak/>
         <w:t>Závěr</w:t>
       </w:r>
       <w:bookmarkEnd w:id="15"/>
-      <w:bookmarkEnd w:id="17"/>
+      <w:bookmarkEnd w:id="18"/>
     </w:p>
     <w:p>
       <w:pPr>
@@ -4865,557 +5027,60 @@
         </w:numPr>
         <w:ind w:left="431" w:hanging="431"/>
       </w:pPr>
-      <w:bookmarkStart w:id="18" w:name="_Toc105128911"/>
+      <w:bookmarkStart w:id="19" w:name="_Toc213619600"/>
       <w:r>
         <w:lastRenderedPageBreak/>
         <w:t>Seznam použité literatury</w:t>
       </w:r>
-      <w:bookmarkEnd w:id="18"/>
+      <w:bookmarkEnd w:id="19"/>
     </w:p>
     <w:p>
       <w:pPr>
         <w:pStyle w:val="Seznamliteratury"/>
-        <w:rPr>
-          <w:rStyle w:val="Hypertextovodkaz"/>
-          <w:color w:val="auto"/>
-          <w:u w:val="none"/>
-        </w:rPr>
-      </w:pPr>
-      <w:r>
-        <w:t xml:space="preserve">BIERNÁTOVÁ, Olga a Jan SKŮPA. </w:t>
+      </w:pPr>
+      <w:r>
+        <w:t xml:space="preserve">WIKIPEDIA. </w:t>
       </w:r>
       <w:r>
         <w:rPr>
           <w:i/>
-        </w:rPr>
-        <w:t xml:space="preserve">Bibliografické odkazy a citace dokumentů dle ČSN ISO </w:t>
-      </w:r>
-      <w:r>
-        <w:rPr>
-          <w:i/>
-        </w:rPr>
-        <w:t>690 (01 0197)</w:t>
+          <w:iCs/>
+        </w:rPr>
+        <w:t>Presentation program.</w:t>
       </w:r>
       <w:r>
         <w:t xml:space="preserve"> </w:t>
       </w:r>
       <w:r>
-        <w:rPr>
-          <w:i/>
-        </w:rPr>
-        <w:t>plat</w:t>
-      </w:r>
-      <w:r>
-        <w:rPr>
-          <w:i/>
-        </w:rPr>
-        <w:t>né od 1. dubna 2011</w:t>
-      </w:r>
-      <w:r>
-        <w:t xml:space="preserve"> </w:t>
-      </w:r>
-      <w:r>
-        <w:t>[onl</w:t>
-      </w:r>
-      <w:r>
-        <w:t>ine]. Brno, 2011 [cit. 2020-10-2</w:t>
-      </w:r>
-      <w:r>
-        <w:t xml:space="preserve">9]. Dostupné z: </w:t>
-      </w:r>
-      <w:hyperlink r:id="rId16" w:history="1">
-        <w:r>
-          <w:rPr>
-            <w:rStyle w:val="Hypertextovodkaz"/>
-            <w:color w:val="auto"/>
-            <w:u w:val="none"/>
-          </w:rPr>
-          <w:t>http://www.citace.com/soubory/csniso690-interpretace.pdf</w:t>
-        </w:r>
-      </w:hyperlink>
-    </w:p>
-    <w:p>
-      <w:pPr>
-        <w:pStyle w:val="Seznamliteratury"/>
-        <w:rPr>
-          <w:rStyle w:val="Hypertextovodkaz"/>
-          <w:color w:val="auto"/>
-          <w:u w:val="none"/>
-        </w:rPr>
-      </w:pPr>
-      <w:r>
-        <w:rPr>
-          <w:rStyle w:val="Hypertextovodkaz"/>
-          <w:caps/>
-          <w:color w:val="auto"/>
-          <w:u w:val="none"/>
-        </w:rPr>
-        <w:t>Borůvková</w:t>
-      </w:r>
-      <w:r>
-        <w:rPr>
-          <w:rStyle w:val="Hypertextovodkaz"/>
-          <w:color w:val="auto"/>
-          <w:u w:val="none"/>
-        </w:rPr>
-        <w:t>, J</w:t>
-      </w:r>
-      <w:r>
-        <w:rPr>
-          <w:rStyle w:val="Hypertextovodkaz"/>
-          <w:color w:val="auto"/>
-          <w:u w:val="none"/>
-        </w:rPr>
-        <w:t>ana</w:t>
-      </w:r>
-      <w:r>
-        <w:rPr>
-          <w:rStyle w:val="Hypertextovodkaz"/>
-          <w:color w:val="auto"/>
-          <w:u w:val="none"/>
-        </w:rPr>
-        <w:t>,</w:t>
-      </w:r>
-      <w:r>
-        <w:rPr>
-          <w:rStyle w:val="Hypertextovodkaz"/>
-          <w:color w:val="auto"/>
-          <w:u w:val="none"/>
-        </w:rPr>
-        <w:t xml:space="preserve"> Stanislava</w:t>
-      </w:r>
-      <w:r>
-        <w:rPr>
-          <w:rStyle w:val="Hypertextovodkaz"/>
-          <w:color w:val="auto"/>
-          <w:u w:val="none"/>
-        </w:rPr>
-        <w:t xml:space="preserve"> </w:t>
-      </w:r>
-      <w:r>
-        <w:rPr>
-          <w:rStyle w:val="Hypertextovodkaz"/>
-          <w:caps/>
-          <w:color w:val="auto"/>
-          <w:u w:val="none"/>
-        </w:rPr>
-        <w:t>Dvořáková</w:t>
-      </w:r>
-      <w:r>
-        <w:rPr>
-          <w:rStyle w:val="Hypertextovodkaz"/>
-          <w:color w:val="auto"/>
-          <w:u w:val="none"/>
-        </w:rPr>
-        <w:t xml:space="preserve"> a Hana</w:t>
-      </w:r>
-      <w:r>
-        <w:rPr>
-          <w:rStyle w:val="Hypertextovodkaz"/>
-          <w:color w:val="auto"/>
-          <w:u w:val="none"/>
-        </w:rPr>
-        <w:t xml:space="preserve"> </w:t>
-      </w:r>
-      <w:r>
-        <w:rPr>
-          <w:rStyle w:val="Hypertextovodkaz"/>
-          <w:caps/>
-          <w:color w:val="auto"/>
-          <w:u w:val="none"/>
-        </w:rPr>
-        <w:t>Vojáčková</w:t>
-      </w:r>
-      <w:r>
-        <w:rPr>
-          <w:rStyle w:val="Hypertextovodkaz"/>
-          <w:caps/>
-          <w:color w:val="auto"/>
-          <w:u w:val="none"/>
-        </w:rPr>
-        <w:t>.</w:t>
-      </w:r>
-      <w:r>
-        <w:rPr>
-          <w:rStyle w:val="Hypertextovodkaz"/>
-          <w:i/>
-          <w:color w:val="auto"/>
-          <w:u w:val="none"/>
-        </w:rPr>
-        <w:t xml:space="preserve"> Jak psát práce na VŠPJ: Typografická pravidla pro studenty VŠPJ</w:t>
-      </w:r>
-      <w:r>
-        <w:rPr>
-          <w:rStyle w:val="Hypertextovodkaz"/>
-          <w:color w:val="auto"/>
-          <w:u w:val="none"/>
-        </w:rPr>
-        <w:t>. Jihlava: Vysoká škola polytechnická Jihlava</w:t>
-      </w:r>
-      <w:r>
-        <w:rPr>
-          <w:rStyle w:val="Hypertextovodkaz"/>
-          <w:color w:val="auto"/>
-          <w:u w:val="none"/>
-        </w:rPr>
-        <w:t>, 2021</w:t>
-      </w:r>
-      <w:r>
-        <w:rPr>
-          <w:rStyle w:val="Hypertextovodkaz"/>
-          <w:color w:val="auto"/>
-          <w:u w:val="none"/>
-        </w:rPr>
-        <w:t>.</w:t>
-      </w:r>
-      <w:r>
-        <w:rPr>
-          <w:rStyle w:val="Hypertextovodkaz"/>
-          <w:color w:val="auto"/>
-          <w:u w:val="none"/>
-        </w:rPr>
-        <w:t xml:space="preserve"> </w:t>
-      </w:r>
-      <w:r>
-        <w:rPr>
-          <w:rStyle w:val="Hypertextovodkaz"/>
-          <w:color w:val="auto"/>
-          <w:u w:val="none"/>
-        </w:rPr>
-        <w:t>ISBN 978-80-88064-54-1</w:t>
-      </w:r>
-    </w:p>
-    <w:p>
-      <w:pPr>
-        <w:pStyle w:val="Seznamliteratury"/>
-      </w:pPr>
-      <w:r>
-        <w:rPr>
-          <w:i/>
-        </w:rPr>
-        <w:t>Citace.com</w:t>
-      </w:r>
-      <w:r>
-        <w:t xml:space="preserve"> [online]. [cit. 2020</w:t>
-      </w:r>
-      <w:r>
-        <w:t>-12-2</w:t>
-      </w:r>
-      <w:r>
-        <w:t>1]. Dostupné z: citace.com</w:t>
-      </w:r>
-    </w:p>
-    <w:p>
-      <w:pPr>
-        <w:pStyle w:val="Seznamliteratury"/>
-      </w:pPr>
-      <w:r>
-        <w:t xml:space="preserve">ČMEJRKOVÁ, Světla, Jindra SVĚTLÁ </w:t>
-      </w:r>
-      <w:r>
-        <w:t>a</w:t>
-      </w:r>
-      <w:r>
-        <w:t> </w:t>
-      </w:r>
-      <w:r>
-        <w:t xml:space="preserve">František DANEŠ. </w:t>
-      </w:r>
-      <w:r>
-        <w:rPr>
-          <w:i/>
-        </w:rPr>
-        <w:t>Jak napsat odborný text</w:t>
-      </w:r>
-      <w:r>
-        <w:t>. Praha: Leda, 1999. ISBN 80-85927-69-1.</w:t>
-      </w:r>
-    </w:p>
-    <w:p>
-      <w:pPr>
-        <w:pStyle w:val="Seznamliteratury"/>
-      </w:pPr>
-      <w:r>
-        <w:t xml:space="preserve">ČSN ISO 690 (01 0197) </w:t>
-      </w:r>
-      <w:r>
-        <w:rPr>
-          <w:i/>
-        </w:rPr>
-        <w:t xml:space="preserve">Informace </w:t>
-      </w:r>
-      <w:r>
-        <w:rPr>
-          <w:i/>
-        </w:rPr>
-        <w:t>a</w:t>
-      </w:r>
-      <w:r>
-        <w:rPr>
-          <w:i/>
-        </w:rPr>
-        <w:t> </w:t>
-      </w:r>
-      <w:r>
-        <w:rPr>
-          <w:i/>
-        </w:rPr>
-        <w:t xml:space="preserve">dokumentace </w:t>
-      </w:r>
-      <w:r>
-        <w:rPr>
-          <w:i/>
-        </w:rPr>
-        <w:t xml:space="preserve">– </w:t>
-      </w:r>
-      <w:r>
-        <w:rPr>
-          <w:i/>
-        </w:rPr>
-        <w:t xml:space="preserve">Pravidla pro bibliografické odkazy </w:t>
-      </w:r>
-      <w:r>
-        <w:rPr>
-          <w:i/>
-        </w:rPr>
-        <w:t>a</w:t>
-      </w:r>
-      <w:r>
-        <w:rPr>
-          <w:i/>
-        </w:rPr>
-        <w:t> </w:t>
-      </w:r>
-      <w:r>
-        <w:rPr>
-          <w:i/>
-        </w:rPr>
-        <w:t>citace informačních zdrojů</w:t>
-      </w:r>
-      <w:r>
-        <w:t xml:space="preserve">. 3. vyd. Praha: Úřad pro technickou normalizaci, metrologii </w:t>
-      </w:r>
-      <w:r>
-        <w:t>a</w:t>
-      </w:r>
-      <w:r>
-        <w:t> </w:t>
-      </w:r>
-      <w:r>
-        <w:t>státní zkušebnictví, 2011. Česká technická norma.</w:t>
-      </w:r>
-    </w:p>
-    <w:p>
-      <w:pPr>
-        <w:pStyle w:val="Seznamliteratury"/>
-      </w:pPr>
-      <w:r>
-        <w:t xml:space="preserve">ECO, Umberto. </w:t>
-      </w:r>
-      <w:r>
-        <w:rPr>
-          <w:i/>
-        </w:rPr>
-        <w:t>Jak napsat diplomovou práci</w:t>
-      </w:r>
-      <w:r>
-        <w:t>. Olomouc: Votobia, 1997. Velká řada (Votobia). ISBN 80-7198-173-7.</w:t>
-      </w:r>
-    </w:p>
-    <w:p>
-      <w:pPr>
-        <w:pStyle w:val="Seznamliteratury"/>
-      </w:pPr>
-      <w:r>
-        <w:t xml:space="preserve">FIŠER, Zbyněk. </w:t>
-      </w:r>
-      <w:r>
-        <w:rPr>
-          <w:i/>
-        </w:rPr>
-        <w:t>Tvůrčí psaní: malá učebnice technik tvůrčího psaní</w:t>
-      </w:r>
-      <w:r>
-        <w:t xml:space="preserve">. Brno: </w:t>
-      </w:r>
-      <w:proofErr w:type="spellStart"/>
-      <w:r>
-        <w:t>Paido</w:t>
-      </w:r>
-      <w:proofErr w:type="spellEnd"/>
-      <w:r>
-        <w:t>, 2001. Edice pedagogické literatury. ISBN 80-85931-99-0.</w:t>
-      </w:r>
-    </w:p>
-    <w:p>
-      <w:pPr>
-        <w:pStyle w:val="Seznamliteratury"/>
-      </w:pPr>
-      <w:r>
-        <w:rPr>
-          <w:i/>
-        </w:rPr>
-        <w:t>Internetová jazyková příručka</w:t>
-      </w:r>
-      <w:r>
-        <w:t xml:space="preserve"> [online].</w:t>
-      </w:r>
-      <w:r>
-        <w:t xml:space="preserve"> Praha: Ústav pro jazyk český</w:t>
-      </w:r>
-      <w:r>
-        <w:t xml:space="preserve"> AV ČR, v. v. i.</w:t>
-      </w:r>
-      <w:r>
-        <w:t xml:space="preserve">, © </w:t>
-      </w:r>
-      <w:r>
-        <w:t>2008–</w:t>
-      </w:r>
-      <w:r>
-        <w:t>2021</w:t>
-      </w:r>
-      <w:r>
-        <w:t xml:space="preserve"> [cit. 2020-12-09]. Dostupné z: </w:t>
-      </w:r>
-      <w:r>
-        <w:t>https://prirucka.ujc.cas.cz/</w:t>
-      </w:r>
-    </w:p>
-    <w:p>
-      <w:pPr>
-        <w:pStyle w:val="Seznamliteratury"/>
-      </w:pPr>
-      <w:r>
-        <w:t xml:space="preserve">KERSLAGER, Milan. Typografická pravidla. </w:t>
-      </w:r>
-      <w:r>
-        <w:rPr>
-          <w:i/>
-        </w:rPr>
-        <w:t>SPŠE a VOŠ Liberec</w:t>
-      </w:r>
-      <w:r>
-        <w:t xml:space="preserve"> [online]. 2016 [cit. 2020-12-01]. Dostupné z: https://www.pslib.cz/milan.kerslager/Typografick%C3%A1_pravidla</w:t>
-      </w:r>
-    </w:p>
-    <w:p>
-      <w:pPr>
-        <w:pStyle w:val="Seznamliteratury"/>
-      </w:pPr>
-      <w:r>
-        <w:t xml:space="preserve">KOČIČKA, Pavel </w:t>
-      </w:r>
-      <w:r>
-        <w:t>a</w:t>
-      </w:r>
-      <w:r>
-        <w:t> </w:t>
-      </w:r>
-      <w:r>
-        <w:t xml:space="preserve">Filip BLAŽEK. </w:t>
-      </w:r>
-      <w:r>
-        <w:rPr>
-          <w:i/>
-        </w:rPr>
-        <w:t>Praktická typografie</w:t>
-      </w:r>
-      <w:r>
-        <w:t>. Praha: Computer Press, c2000. DTP &amp; grafika. ISBN 80-7226-385-4.</w:t>
-      </w:r>
-    </w:p>
-    <w:p>
-      <w:pPr>
-        <w:pStyle w:val="Seznamliteratury"/>
-      </w:pPr>
-      <w:r>
-        <w:t xml:space="preserve">MEŠKO, Dušan, Dušan KATUŠČÁK </w:t>
-      </w:r>
-      <w:r>
-        <w:t>a</w:t>
-      </w:r>
-      <w:r>
-        <w:t> </w:t>
-      </w:r>
-      <w:r>
-        <w:t xml:space="preserve">Ján FINDRA. </w:t>
-      </w:r>
-      <w:r>
-        <w:rPr>
-          <w:i/>
-        </w:rPr>
-        <w:t>Akademická příručka</w:t>
-      </w:r>
-      <w:r>
-        <w:t xml:space="preserve">. České, </w:t>
-      </w:r>
-      <w:proofErr w:type="spellStart"/>
-      <w:r>
-        <w:t>upr</w:t>
-      </w:r>
-      <w:proofErr w:type="spellEnd"/>
-      <w:r>
-        <w:t xml:space="preserve">. vyd. Martin: </w:t>
-      </w:r>
-      <w:proofErr w:type="spellStart"/>
-      <w:r>
-        <w:t>Osveta</w:t>
-      </w:r>
-      <w:proofErr w:type="spellEnd"/>
-      <w:r>
-        <w:t>, 2006. ISBN 80-8063-219-7.</w:t>
-      </w:r>
-    </w:p>
-    <w:p>
-      <w:pPr>
-        <w:pStyle w:val="Seznamliteratury"/>
-      </w:pPr>
-      <w:r>
-        <w:rPr>
-          <w:i/>
-        </w:rPr>
-        <w:t>Nová citační norma ČSN ISO 690:2011 – Bibliografické citace.</w:t>
-      </w:r>
-      <w:r>
-        <w:t xml:space="preserve"> [online]. Dostupné z: </w:t>
-      </w:r>
-      <w:hyperlink r:id="rId17" w:history="1">
-        <w:r>
-          <w:t>https://www.iso690.zcu.cz</w:t>
-        </w:r>
-      </w:hyperlink>
-    </w:p>
-    <w:p>
-      <w:pPr>
-        <w:pStyle w:val="Seznamliteratury"/>
-      </w:pPr>
-      <w:r>
-        <w:t xml:space="preserve">ZBÍRAL, David. Jak napsat (a nepsat) odbornou práci: Zásady, návody, časté chyby. In: </w:t>
-      </w:r>
-      <w:r>
-        <w:rPr>
-          <w:i/>
-        </w:rPr>
-        <w:t xml:space="preserve">David </w:t>
-      </w:r>
-      <w:proofErr w:type="spellStart"/>
-      <w:r>
-        <w:rPr>
-          <w:i/>
-        </w:rPr>
-        <w:t>Zbíral</w:t>
-      </w:r>
-      <w:proofErr w:type="spellEnd"/>
-      <w:r>
-        <w:t xml:space="preserve"> [online]. 2018 [cit. 2022-04-25]. Dostupné z: http://www.david-zbiral.cz/odborne-prace.htm</w:t>
-      </w:r>
-    </w:p>
-    <w:p>
-      <w:pPr>
-        <w:ind w:left="357" w:hanging="357"/>
-        <w:jc w:val="left"/>
-      </w:pPr>
+        <w:t>[online]. 2025</w:t>
+      </w:r>
+      <w:r>
+        <w:t>, [</w:t>
+      </w:r>
+      <w:r>
+        <w:t>cit. 2025</w:t>
+      </w:r>
+      <w:r>
+        <w:t>-</w:t>
+      </w:r>
+      <w:r>
+        <w:t>11</w:t>
+      </w:r>
+      <w:r>
+        <w:t>-</w:t>
+      </w:r>
+      <w:r>
+        <w:t>09</w:t>
+      </w:r>
+      <w:r>
+        <w:t>]</w:t>
+      </w:r>
+      <w:r>
+        <w:t xml:space="preserve">. Dostupné z: </w:t>
+      </w:r>
+      <w:r>
+        <w:t>https://en.wikipedia.org/wiki/Presentation_program</w:t>
+      </w:r>
     </w:p>
     <w:p>
       <w:pPr>
@@ -5428,7 +5093,7 @@
         <w:ind w:left="357" w:hanging="357"/>
         <w:jc w:val="left"/>
         <w:sectPr>
-          <w:footerReference w:type="default" r:id="rId18"/>
+          <w:footerReference w:type="default" r:id="rId16"/>
           <w:pgSz w:w="11906" w:h="16838"/>
           <w:pgMar w:top="1417" w:right="1417" w:bottom="1417" w:left="1417" w:header="708" w:footer="708" w:gutter="0"/>
           <w:cols w:space="708"/>
@@ -5445,12 +5110,12 @@
         </w:numPr>
         <w:ind w:left="431" w:hanging="431"/>
       </w:pPr>
-      <w:bookmarkStart w:id="19" w:name="_Toc105128912"/>
+      <w:bookmarkStart w:id="20" w:name="_Toc213619601"/>
       <w:r>
         <w:lastRenderedPageBreak/>
         <w:t>Přílohy</w:t>
       </w:r>
-      <w:bookmarkEnd w:id="19"/>
+      <w:bookmarkEnd w:id="20"/>
     </w:p>
     <w:p>
       <w:pPr>
@@ -5937,7 +5602,7 @@
       </w:r>
     </w:p>
     <w:sectPr>
-      <w:footerReference w:type="default" r:id="rId19"/>
+      <w:footerReference w:type="default" r:id="rId17"/>
       <w:pgSz w:w="11906" w:h="16838"/>
       <w:pgMar w:top="1417" w:right="1417" w:bottom="1417" w:left="1417" w:header="708" w:footer="708" w:gutter="0"/>
       <w:cols w:space="708"/>
@@ -6022,6 +5687,7 @@
         <w:docPartUnique/>
       </w:docPartObj>
     </w:sdtPr>
+    <w:sdtEndPr/>
     <w:sdtContent>
       <w:p>
         <w:pPr>
@@ -8244,6 +7910,119 @@
     </w:lvl>
   </w:abstractNum>
   <w:abstractNum w:abstractNumId="20" w15:restartNumberingAfterBreak="0">
+    <w:nsid w:val="60CD6424"/>
+    <w:multiLevelType w:val="hybridMultilevel"/>
+    <w:tmpl w:val="EE5A95FC"/>
+    <w:lvl w:ilvl="0" w:tplc="04050001">
+      <w:start w:val="1"/>
+      <w:numFmt w:val="bullet"/>
+      <w:lvlText w:val=""/>
+      <w:lvlJc w:val="left"/>
+      <w:pPr>
+        <w:ind w:left="720" w:hanging="360"/>
+      </w:pPr>
+      <w:rPr>
+        <w:rFonts w:ascii="Symbol" w:hAnsi="Symbol" w:hint="default"/>
+      </w:rPr>
+    </w:lvl>
+    <w:lvl w:ilvl="1" w:tplc="04050003" w:tentative="1">
+      <w:start w:val="1"/>
+      <w:numFmt w:val="bullet"/>
+      <w:lvlText w:val="o"/>
+      <w:lvlJc w:val="left"/>
+      <w:pPr>
+        <w:ind w:left="1440" w:hanging="360"/>
+      </w:pPr>
+      <w:rPr>
+        <w:rFonts w:ascii="Courier New" w:hAnsi="Courier New" w:cs="Courier New" w:hint="default"/>
+      </w:rPr>
+    </w:lvl>
+    <w:lvl w:ilvl="2" w:tplc="04050005" w:tentative="1">
+      <w:start w:val="1"/>
+      <w:numFmt w:val="bullet"/>
+      <w:lvlText w:val=""/>
+      <w:lvlJc w:val="left"/>
+      <w:pPr>
+        <w:ind w:left="2160" w:hanging="360"/>
+      </w:pPr>
+      <w:rPr>
+        <w:rFonts w:ascii="Wingdings" w:hAnsi="Wingdings" w:hint="default"/>
+      </w:rPr>
+    </w:lvl>
+    <w:lvl w:ilvl="3" w:tplc="04050001" w:tentative="1">
+      <w:start w:val="1"/>
+      <w:numFmt w:val="bullet"/>
+      <w:lvlText w:val=""/>
+      <w:lvlJc w:val="left"/>
+      <w:pPr>
+        <w:ind w:left="2880" w:hanging="360"/>
+      </w:pPr>
+      <w:rPr>
+        <w:rFonts w:ascii="Symbol" w:hAnsi="Symbol" w:hint="default"/>
+      </w:rPr>
+    </w:lvl>
+    <w:lvl w:ilvl="4" w:tplc="04050003" w:tentative="1">
+      <w:start w:val="1"/>
+      <w:numFmt w:val="bullet"/>
+      <w:lvlText w:val="o"/>
+      <w:lvlJc w:val="left"/>
+      <w:pPr>
+        <w:ind w:left="3600" w:hanging="360"/>
+      </w:pPr>
+      <w:rPr>
+        <w:rFonts w:ascii="Courier New" w:hAnsi="Courier New" w:cs="Courier New" w:hint="default"/>
+      </w:rPr>
+    </w:lvl>
+    <w:lvl w:ilvl="5" w:tplc="04050005" w:tentative="1">
+      <w:start w:val="1"/>
+      <w:numFmt w:val="bullet"/>
+      <w:lvlText w:val=""/>
+      <w:lvlJc w:val="left"/>
+      <w:pPr>
+        <w:ind w:left="4320" w:hanging="360"/>
+      </w:pPr>
+      <w:rPr>
+        <w:rFonts w:ascii="Wingdings" w:hAnsi="Wingdings" w:hint="default"/>
+      </w:rPr>
+    </w:lvl>
+    <w:lvl w:ilvl="6" w:tplc="04050001" w:tentative="1">
+      <w:start w:val="1"/>
+      <w:numFmt w:val="bullet"/>
+      <w:lvlText w:val=""/>
+      <w:lvlJc w:val="left"/>
+      <w:pPr>
+        <w:ind w:left="5040" w:hanging="360"/>
+      </w:pPr>
+      <w:rPr>
+        <w:rFonts w:ascii="Symbol" w:hAnsi="Symbol" w:hint="default"/>
+      </w:rPr>
+    </w:lvl>
+    <w:lvl w:ilvl="7" w:tplc="04050003" w:tentative="1">
+      <w:start w:val="1"/>
+      <w:numFmt w:val="bullet"/>
+      <w:lvlText w:val="o"/>
+      <w:lvlJc w:val="left"/>
+      <w:pPr>
+        <w:ind w:left="5760" w:hanging="360"/>
+      </w:pPr>
+      <w:rPr>
+        <w:rFonts w:ascii="Courier New" w:hAnsi="Courier New" w:cs="Courier New" w:hint="default"/>
+      </w:rPr>
+    </w:lvl>
+    <w:lvl w:ilvl="8" w:tplc="04050005" w:tentative="1">
+      <w:start w:val="1"/>
+      <w:numFmt w:val="bullet"/>
+      <w:lvlText w:val=""/>
+      <w:lvlJc w:val="left"/>
+      <w:pPr>
+        <w:ind w:left="6480" w:hanging="360"/>
+      </w:pPr>
+      <w:rPr>
+        <w:rFonts w:ascii="Wingdings" w:hAnsi="Wingdings" w:hint="default"/>
+      </w:rPr>
+    </w:lvl>
+  </w:abstractNum>
+  <w:abstractNum w:abstractNumId="21" w15:restartNumberingAfterBreak="0">
     <w:nsid w:val="610C5558"/>
     <w:multiLevelType w:val="hybridMultilevel"/>
     <w:tmpl w:val="BD84002E"/>
@@ -8356,7 +8135,7 @@
       </w:rPr>
     </w:lvl>
   </w:abstractNum>
-  <w:abstractNum w:abstractNumId="21" w15:restartNumberingAfterBreak="0">
+  <w:abstractNum w:abstractNumId="22" w15:restartNumberingAfterBreak="0">
     <w:nsid w:val="6AD42460"/>
     <w:multiLevelType w:val="hybridMultilevel"/>
     <w:tmpl w:val="8CFC3FCC"/>
@@ -8445,7 +8224,7 @@
       </w:pPr>
     </w:lvl>
   </w:abstractNum>
-  <w:abstractNum w:abstractNumId="22" w15:restartNumberingAfterBreak="0">
+  <w:abstractNum w:abstractNumId="23" w15:restartNumberingAfterBreak="0">
     <w:nsid w:val="6C497107"/>
     <w:multiLevelType w:val="hybridMultilevel"/>
     <w:tmpl w:val="EB7A42A0"/>
@@ -8558,7 +8337,7 @@
       </w:rPr>
     </w:lvl>
   </w:abstractNum>
-  <w:abstractNum w:abstractNumId="23" w15:restartNumberingAfterBreak="0">
+  <w:abstractNum w:abstractNumId="24" w15:restartNumberingAfterBreak="0">
     <w:nsid w:val="6EAE5475"/>
     <w:multiLevelType w:val="hybridMultilevel"/>
     <w:tmpl w:val="C0806FF2"/>
@@ -8671,7 +8450,7 @@
       </w:rPr>
     </w:lvl>
   </w:abstractNum>
-  <w:abstractNum w:abstractNumId="24" w15:restartNumberingAfterBreak="0">
+  <w:abstractNum w:abstractNumId="25" w15:restartNumberingAfterBreak="0">
     <w:nsid w:val="782750EB"/>
     <w:multiLevelType w:val="hybridMultilevel"/>
     <w:tmpl w:val="0D6AF1E4"/>
@@ -8784,7 +8563,7 @@
       </w:rPr>
     </w:lvl>
   </w:abstractNum>
-  <w:abstractNum w:abstractNumId="25" w15:restartNumberingAfterBreak="0">
+  <w:abstractNum w:abstractNumId="26" w15:restartNumberingAfterBreak="0">
     <w:nsid w:val="7A4B5D5C"/>
     <w:multiLevelType w:val="hybridMultilevel"/>
     <w:tmpl w:val="1B747722"/>
@@ -8873,7 +8652,7 @@
       </w:pPr>
     </w:lvl>
   </w:abstractNum>
-  <w:abstractNum w:abstractNumId="26" w15:restartNumberingAfterBreak="0">
+  <w:abstractNum w:abstractNumId="27" w15:restartNumberingAfterBreak="0">
     <w:nsid w:val="7AF7268C"/>
     <w:multiLevelType w:val="hybridMultilevel"/>
     <w:tmpl w:val="09D0B6A0"/>
@@ -8985,7 +8764,7 @@
       </w:rPr>
     </w:lvl>
   </w:abstractNum>
-  <w:abstractNum w:abstractNumId="27" w15:restartNumberingAfterBreak="0">
+  <w:abstractNum w:abstractNumId="28" w15:restartNumberingAfterBreak="0">
     <w:nsid w:val="7D6D0E59"/>
     <w:multiLevelType w:val="hybridMultilevel"/>
     <w:tmpl w:val="5720D306"/>
@@ -9108,13 +8887,13 @@
     <w:abstractNumId w:val="17"/>
   </w:num>
   <w:num w:numId="4" w16cid:durableId="965239877">
+    <w:abstractNumId w:val="25"/>
+  </w:num>
+  <w:num w:numId="5" w16cid:durableId="1681469955">
     <w:abstractNumId w:val="24"/>
   </w:num>
-  <w:num w:numId="5" w16cid:durableId="1681469955">
-    <w:abstractNumId w:val="23"/>
-  </w:num>
   <w:num w:numId="6" w16cid:durableId="1115565683">
-    <w:abstractNumId w:val="20"/>
+    <w:abstractNumId w:val="21"/>
   </w:num>
   <w:num w:numId="7" w16cid:durableId="1244802069">
     <w:abstractNumId w:val="14"/>
@@ -9126,7 +8905,7 @@
     <w:abstractNumId w:val="0"/>
   </w:num>
   <w:num w:numId="10" w16cid:durableId="1993440802">
-    <w:abstractNumId w:val="25"/>
+    <w:abstractNumId w:val="26"/>
   </w:num>
   <w:num w:numId="11" w16cid:durableId="1798525190">
     <w:abstractNumId w:val="13"/>
@@ -9141,16 +8920,16 @@
     <w:abstractNumId w:val="12"/>
   </w:num>
   <w:num w:numId="15" w16cid:durableId="386689561">
-    <w:abstractNumId w:val="21"/>
+    <w:abstractNumId w:val="22"/>
   </w:num>
   <w:num w:numId="16" w16cid:durableId="632053978">
     <w:abstractNumId w:val="16"/>
   </w:num>
   <w:num w:numId="17" w16cid:durableId="820467858">
-    <w:abstractNumId w:val="22"/>
+    <w:abstractNumId w:val="23"/>
   </w:num>
   <w:num w:numId="18" w16cid:durableId="1419522147">
-    <w:abstractNumId w:val="27"/>
+    <w:abstractNumId w:val="28"/>
   </w:num>
   <w:num w:numId="19" w16cid:durableId="1693799601">
     <w:abstractNumId w:val="4"/>
@@ -9162,7 +8941,7 @@
     <w:abstractNumId w:val="9"/>
   </w:num>
   <w:num w:numId="22" w16cid:durableId="823936730">
-    <w:abstractNumId w:val="26"/>
+    <w:abstractNumId w:val="27"/>
   </w:num>
   <w:num w:numId="23" w16cid:durableId="2107650977">
     <w:abstractNumId w:val="11"/>
@@ -9181,6 +8960,9 @@
   </w:num>
   <w:num w:numId="28" w16cid:durableId="255555340">
     <w:abstractNumId w:val="18"/>
+  </w:num>
+  <w:num w:numId="29" w16cid:durableId="2145922743">
+    <w:abstractNumId w:val="20"/>
   </w:num>
 </w:numbering>
 </file>
@@ -10735,6 +10517,12 @@
 </file>
 
 <file path=customXml/item1.xml><?xml version="1.0" encoding="utf-8"?>
+<p:properties xmlns:p="http://schemas.microsoft.com/office/2006/metadata/properties" xmlns:xsi="http://www.w3.org/2001/XMLSchema-instance" xmlns:pc="http://schemas.microsoft.com/office/infopath/2007/PartnerControls">
+  <documentManagement/>
+</p:properties>
+</file>
+
+<file path=customXml/item2.xml><?xml version="1.0" encoding="utf-8"?>
 <ct:contentTypeSchema xmlns:ct="http://schemas.microsoft.com/office/2006/metadata/contentType" xmlns:ma="http://schemas.microsoft.com/office/2006/metadata/properties/metaAttributes" ct:_="" ma:_="" ma:contentTypeName="Dokument" ma:contentTypeID="0x010100AB4421CFC579A4449DC25ACBD6176571" ma:contentTypeVersion="2" ma:contentTypeDescription="Vytvoří nový dokument" ma:contentTypeScope="" ma:versionID="571ac08f18df58b33840592d245cde2d">
   <xsd:schema xmlns:xsd="http://www.w3.org/2001/XMLSchema" xmlns:xs="http://www.w3.org/2001/XMLSchema" xmlns:p="http://schemas.microsoft.com/office/2006/metadata/properties" xmlns:ns2="921a4a19-005d-42bf-a6ee-1c0f1cd55622" targetNamespace="http://schemas.microsoft.com/office/2006/metadata/properties" ma:root="true" ma:fieldsID="4559ad2502f86f60dcde6a0f6b3f7266" ns2:_="">
     <xsd:import namespace="921a4a19-005d-42bf-a6ee-1c0f1cd55622"/>
@@ -10866,7 +10654,7 @@
 </ct:contentTypeSchema>
 </file>
 
-<file path=customXml/item2.xml><?xml version="1.0" encoding="utf-8"?>
+<file path=customXml/item3.xml><?xml version="1.0" encoding="utf-8"?>
 <b:Sources xmlns:b="http://schemas.openxmlformats.org/officeDocument/2006/bibliography" xmlns="http://schemas.openxmlformats.org/officeDocument/2006/bibliography" SelectedStyle="\HarvardAnglia2008OfficeOnline.xsl" StyleName="Harvard – Anglia" Version="2008">
   <b:Source>
     <b:Tag>Dvo21</b:Tag>
@@ -10890,7 +10678,7 @@
 </b:Sources>
 </file>
 
-<file path=customXml/item3.xml><?xml version="1.0" encoding="utf-8"?>
+<file path=customXml/item4.xml><?xml version="1.0" encoding="utf-8"?>
 <?mso-contentType ?>
 <FormTemplates xmlns="http://schemas.microsoft.com/sharepoint/v3/contenttype/forms">
   <Display>DocumentLibraryForm</Display>
@@ -10899,46 +10687,45 @@
 </FormTemplates>
 </file>
 
-<file path=customXml/item4.xml><?xml version="1.0" encoding="utf-8"?>
-<p:properties xmlns:p="http://schemas.microsoft.com/office/2006/metadata/properties" xmlns:xsi="http://www.w3.org/2001/XMLSchema-instance" xmlns:pc="http://schemas.microsoft.com/office/infopath/2007/PartnerControls">
-  <documentManagement/>
-</p:properties>
-</file>
-
 <file path=customXml/itemProps1.xml><?xml version="1.0" encoding="utf-8"?>
-<ds:datastoreItem xmlns:ds="http://schemas.openxmlformats.org/officeDocument/2006/customXml" ds:itemID="{39479F38-04E1-4F20-8368-93CF97CC1B24}">
+<ds:datastoreItem xmlns:ds="http://schemas.openxmlformats.org/officeDocument/2006/customXml" ds:itemID="{AE7FFD29-1655-4745-B98A-D2176553F662}">
   <ds:schemaRefs>
-    <ds:schemaRef ds:uri="http://schemas.microsoft.com/office/2006/metadata/contentType"/>
-    <ds:schemaRef ds:uri="http://schemas.microsoft.com/office/2006/metadata/properties/metaAttributes"/>
-    <ds:schemaRef ds:uri="http://www.w3.org/2000/xmlns/"/>
-    <ds:schemaRef ds:uri="http://www.w3.org/2001/XMLSchema"/>
-    <ds:schemaRef ds:uri="921a4a19-005d-42bf-a6ee-1c0f1cd55622"/>
+    <ds:schemaRef ds:uri="http://schemas.microsoft.com/office/2006/metadata/properties"/>
+    <ds:schemaRef ds:uri="http://schemas.microsoft.com/office/infopath/2007/PartnerControls"/>
   </ds:schemaRefs>
 </ds:datastoreItem>
 </file>
 
 <file path=customXml/itemProps2.xml><?xml version="1.0" encoding="utf-8"?>
-<ds:datastoreItem xmlns:ds="http://schemas.openxmlformats.org/officeDocument/2006/customXml" ds:itemID="{3D348C21-2855-49D3-9A50-A51C1D18CF12}">
+<ds:datastoreItem xmlns:ds="http://schemas.openxmlformats.org/officeDocument/2006/customXml" ds:itemID="{39479F38-04E1-4F20-8368-93CF97CC1B24}">
   <ds:schemaRefs>
-    <ds:schemaRef ds:uri="http://schemas.openxmlformats.org/officeDocument/2006/bibliography"/>
-    <ds:schemaRef ds:uri="http://www.w3.org/2000/xmlns/"/>
+    <ds:schemaRef ds:uri="http://schemas.microsoft.com/office/2006/metadata/contentType"/>
+    <ds:schemaRef ds:uri="http://schemas.microsoft.com/office/2006/metadata/properties/metaAttributes"/>
+    <ds:schemaRef ds:uri="http://www.w3.org/2001/XMLSchema"/>
+    <ds:schemaRef ds:uri="http://schemas.microsoft.com/office/2006/metadata/properties"/>
+    <ds:schemaRef ds:uri="921a4a19-005d-42bf-a6ee-1c0f1cd55622"/>
+    <ds:schemaRef ds:uri="http://schemas.microsoft.com/office/2006/documentManagement/types"/>
+    <ds:schemaRef ds:uri="http://schemas.microsoft.com/office/infopath/2007/PartnerControls"/>
+    <ds:schemaRef ds:uri="http://schemas.openxmlformats.org/package/2006/metadata/core-properties"/>
+    <ds:schemaRef ds:uri="http://purl.org/dc/elements/1.1/"/>
+    <ds:schemaRef ds:uri="http://purl.org/dc/terms/"/>
+    <ds:schemaRef ds:uri="http://schemas.microsoft.com/internal/obd"/>
   </ds:schemaRefs>
 </ds:datastoreItem>
 </file>
 
 <file path=customXml/itemProps3.xml><?xml version="1.0" encoding="utf-8"?>
+<ds:datastoreItem xmlns:ds="http://schemas.openxmlformats.org/officeDocument/2006/customXml" ds:itemID="{3D348C21-2855-49D3-9A50-A51C1D18CF12}">
+  <ds:schemaRefs>
+    <ds:schemaRef ds:uri="http://schemas.openxmlformats.org/officeDocument/2006/bibliography"/>
+  </ds:schemaRefs>
+</ds:datastoreItem>
+</file>
+
+<file path=customXml/itemProps4.xml><?xml version="1.0" encoding="utf-8"?>
 <ds:datastoreItem xmlns:ds="http://schemas.openxmlformats.org/officeDocument/2006/customXml" ds:itemID="{173BE389-7B29-434B-B1CF-B3CD8147155D}">
   <ds:schemaRefs>
     <ds:schemaRef ds:uri="http://schemas.microsoft.com/sharepoint/v3/contenttype/forms"/>
   </ds:schemaRefs>
 </ds:datastoreItem>
-</file>
-
-<file path=customXml/itemProps4.xml><?xml version="1.0" encoding="utf-8"?>
-<ds:datastoreItem xmlns:ds="http://schemas.openxmlformats.org/officeDocument/2006/customXml" ds:itemID="{AE7FFD29-1655-4745-B98A-D2176553F662}">
-  <ds:schemaRefs>
-    <ds:schemaRef ds:uri="http://schemas.microsoft.com/office/2006/metadata/properties"/>
-    <ds:schemaRef ds:uri="http://www.w3.org/2000/xmlns/"/>
-  </ds:schemaRefs>
-</ds:datastoreItem>
 </file>
</xml_diff>